<commit_message>
Update TZ dependencies and add load testing configuration for the project.
</commit_message>
<xml_diff>
--- a/docs/TZ.docx
+++ b/docs/TZ.docx
@@ -1731,8 +1731,6 @@
               </w:rPr>
               <w:t>____</w:t>
             </w:r>
-            <w:bookmarkStart w:id="149" w:name="_GoBack"/>
-            <w:bookmarkEnd w:id="149"/>
             <w:r>
               <w:rPr>
                 <w:color w:val="000000"/>
@@ -2452,8 +2450,10 @@
           <w:szCs w:val="28"/>
           <w:lang w:val="ru-RU"/>
         </w:rPr>
-        <w:t>5</w:t>
-      </w:r>
+        <w:t>6</w:t>
+      </w:r>
+      <w:bookmarkStart w:id="149" w:name="_GoBack"/>
+      <w:bookmarkEnd w:id="149"/>
       <w:r>
         <w:rPr>
           <w:sz w:val="28"/>
@@ -5999,9 +5999,9 @@
           <w:szCs w:val="28"/>
         </w:rPr>
       </w:pPr>
-      <w:bookmarkStart w:id="8" w:name="_Toc28482"/>
-      <w:bookmarkStart w:id="9" w:name="_Toc17450"/>
-      <w:bookmarkStart w:id="10" w:name="_Toc102048454"/>
+      <w:bookmarkStart w:id="8" w:name="_Toc17450"/>
+      <w:bookmarkStart w:id="9" w:name="_Toc102048454"/>
+      <w:bookmarkStart w:id="10" w:name="_Toc28482"/>
       <w:bookmarkStart w:id="11" w:name="_Toc24390"/>
       <w:r>
         <w:rPr>
@@ -6167,10 +6167,10 @@
           <w:szCs w:val="28"/>
         </w:rPr>
       </w:pPr>
-      <w:bookmarkStart w:id="12" w:name="_Toc102048455"/>
+      <w:bookmarkStart w:id="12" w:name="_Toc4017"/>
       <w:bookmarkStart w:id="13" w:name="_Toc29757"/>
-      <w:bookmarkStart w:id="14" w:name="_Toc4017"/>
-      <w:bookmarkStart w:id="15" w:name="_Toc8060"/>
+      <w:bookmarkStart w:id="14" w:name="_Toc8060"/>
+      <w:bookmarkStart w:id="15" w:name="_Toc102048455"/>
       <w:r>
         <w:rPr>
           <w:rFonts w:hint="default" w:ascii="Times New Roman" w:hAnsi="Times New Roman" w:cs="Times New Roman"/>
@@ -6447,10 +6447,10 @@
           <w:szCs w:val="28"/>
         </w:rPr>
       </w:pPr>
-      <w:bookmarkStart w:id="16" w:name="_Toc20812"/>
-      <w:bookmarkStart w:id="17" w:name="_Toc7828"/>
-      <w:bookmarkStart w:id="18" w:name="_Toc20447"/>
-      <w:bookmarkStart w:id="19" w:name="_Toc102048456"/>
+      <w:bookmarkStart w:id="16" w:name="_Toc7828"/>
+      <w:bookmarkStart w:id="17" w:name="_Toc20447"/>
+      <w:bookmarkStart w:id="18" w:name="_Toc102048456"/>
+      <w:bookmarkStart w:id="19" w:name="_Toc20812"/>
       <w:r>
         <w:rPr>
           <w:rFonts w:hint="default" w:ascii="Times New Roman" w:hAnsi="Times New Roman" w:cs="Times New Roman"/>
@@ -6591,10 +6591,10 @@
           <w:szCs w:val="28"/>
         </w:rPr>
       </w:pPr>
-      <w:bookmarkStart w:id="20" w:name="_Toc102048457"/>
-      <w:bookmarkStart w:id="21" w:name="_Toc8266"/>
-      <w:bookmarkStart w:id="22" w:name="_Toc31000"/>
-      <w:bookmarkStart w:id="23" w:name="_Toc9973"/>
+      <w:bookmarkStart w:id="20" w:name="_Toc31000"/>
+      <w:bookmarkStart w:id="21" w:name="_Toc102048457"/>
+      <w:bookmarkStart w:id="22" w:name="_Toc9973"/>
+      <w:bookmarkStart w:id="23" w:name="_Toc8266"/>
       <w:r>
         <w:rPr>
           <w:rFonts w:hint="default" w:ascii="Times New Roman" w:hAnsi="Times New Roman" w:cs="Times New Roman"/>
@@ -6685,9 +6685,9 @@
           <w:szCs w:val="28"/>
         </w:rPr>
       </w:pPr>
-      <w:bookmarkStart w:id="24" w:name="_Toc3322"/>
-      <w:bookmarkStart w:id="25" w:name="_Toc102048458"/>
-      <w:bookmarkStart w:id="26" w:name="_Toc26102"/>
+      <w:bookmarkStart w:id="24" w:name="_Toc102048458"/>
+      <w:bookmarkStart w:id="25" w:name="_Toc26102"/>
+      <w:bookmarkStart w:id="26" w:name="_Toc3322"/>
       <w:bookmarkStart w:id="27" w:name="_Toc18340"/>
       <w:r>
         <w:rPr>
@@ -7436,10 +7436,10 @@
           <w:szCs w:val="28"/>
         </w:rPr>
       </w:pPr>
-      <w:bookmarkStart w:id="28" w:name="_Toc24240"/>
-      <w:bookmarkStart w:id="29" w:name="_Toc18"/>
-      <w:bookmarkStart w:id="30" w:name="_Toc102048459"/>
-      <w:bookmarkStart w:id="31" w:name="_Toc17054"/>
+      <w:bookmarkStart w:id="28" w:name="_Toc18"/>
+      <w:bookmarkStart w:id="29" w:name="_Toc102048459"/>
+      <w:bookmarkStart w:id="30" w:name="_Toc17054"/>
+      <w:bookmarkStart w:id="31" w:name="_Toc24240"/>
       <w:r>
         <w:rPr>
           <w:rFonts w:hint="default" w:ascii="Times New Roman" w:hAnsi="Times New Roman" w:cs="Times New Roman"/>
@@ -7747,8 +7747,8 @@
       </w:pPr>
       <w:bookmarkStart w:id="32" w:name="_Toc21643"/>
       <w:bookmarkStart w:id="33" w:name="_Toc102048460"/>
-      <w:bookmarkStart w:id="34" w:name="_Toc2999"/>
-      <w:bookmarkStart w:id="35" w:name="_Toc28551"/>
+      <w:bookmarkStart w:id="34" w:name="_Toc28551"/>
+      <w:bookmarkStart w:id="35" w:name="_Toc2999"/>
       <w:r>
         <w:rPr>
           <w:rFonts w:hint="default" w:ascii="Times New Roman" w:hAnsi="Times New Roman" w:cs="Times New Roman"/>
@@ -7905,9 +7905,9 @@
         </w:rPr>
       </w:pPr>
       <w:bookmarkStart w:id="36" w:name="_Toc2147"/>
-      <w:bookmarkStart w:id="37" w:name="_Toc10844"/>
-      <w:bookmarkStart w:id="38" w:name="_Toc32626"/>
-      <w:bookmarkStart w:id="39" w:name="_Toc102048461"/>
+      <w:bookmarkStart w:id="37" w:name="_Toc102048461"/>
+      <w:bookmarkStart w:id="38" w:name="_Toc10844"/>
+      <w:bookmarkStart w:id="39" w:name="_Toc32626"/>
       <w:r>
         <w:rPr>
           <w:rFonts w:hint="default" w:ascii="Times New Roman" w:hAnsi="Times New Roman" w:cs="Times New Roman"/>
@@ -8081,9 +8081,9 @@
         </w:rPr>
       </w:pPr>
       <w:bookmarkStart w:id="40" w:name="_Toc26989"/>
-      <w:bookmarkStart w:id="41" w:name="_Toc102048462"/>
-      <w:bookmarkStart w:id="42" w:name="_Toc12927"/>
-      <w:bookmarkStart w:id="43" w:name="_Toc9197"/>
+      <w:bookmarkStart w:id="41" w:name="_Toc12927"/>
+      <w:bookmarkStart w:id="42" w:name="_Toc9197"/>
+      <w:bookmarkStart w:id="43" w:name="_Toc102048462"/>
       <w:r>
         <w:rPr>
           <w:rFonts w:hint="default" w:ascii="Times New Roman" w:hAnsi="Times New Roman" w:cs="Times New Roman"/>
@@ -8147,10 +8147,10 @@
           <w:highlight w:val="none"/>
         </w:rPr>
       </w:pPr>
-      <w:bookmarkStart w:id="44" w:name="_Toc25676"/>
-      <w:bookmarkStart w:id="45" w:name="_Toc12935"/>
-      <w:bookmarkStart w:id="46" w:name="_Toc102048463"/>
-      <w:bookmarkStart w:id="47" w:name="_Toc10238"/>
+      <w:bookmarkStart w:id="44" w:name="_Toc12935"/>
+      <w:bookmarkStart w:id="45" w:name="_Toc10238"/>
+      <w:bookmarkStart w:id="46" w:name="_Toc25676"/>
+      <w:bookmarkStart w:id="47" w:name="_Toc102048463"/>
       <w:r>
         <w:rPr>
           <w:rFonts w:hint="default" w:ascii="Times New Roman" w:hAnsi="Times New Roman" w:cs="Times New Roman"/>
@@ -8500,9 +8500,9 @@
         </w:rPr>
       </w:pPr>
       <w:bookmarkStart w:id="52" w:name="_Toc102048465"/>
-      <w:bookmarkStart w:id="53" w:name="_Toc8142"/>
-      <w:bookmarkStart w:id="54" w:name="_Toc19198"/>
-      <w:bookmarkStart w:id="55" w:name="_Toc600"/>
+      <w:bookmarkStart w:id="53" w:name="_Toc19198"/>
+      <w:bookmarkStart w:id="54" w:name="_Toc600"/>
+      <w:bookmarkStart w:id="55" w:name="_Toc8142"/>
       <w:r>
         <w:rPr>
           <w:rFonts w:hint="default" w:ascii="Times New Roman" w:hAnsi="Times New Roman" w:cs="Times New Roman"/>
@@ -8915,8 +8915,8 @@
       </w:pPr>
       <w:bookmarkStart w:id="56" w:name="_Toc102048466"/>
       <w:bookmarkStart w:id="57" w:name="_Toc21578"/>
-      <w:bookmarkStart w:id="58" w:name="_Toc14355"/>
-      <w:bookmarkStart w:id="59" w:name="_Toc13020"/>
+      <w:bookmarkStart w:id="58" w:name="_Toc13020"/>
+      <w:bookmarkStart w:id="59" w:name="_Toc14355"/>
       <w:r>
         <w:rPr>
           <w:rFonts w:hint="default" w:ascii="Times New Roman" w:hAnsi="Times New Roman" w:cs="Times New Roman"/>
@@ -8989,9 +8989,9 @@
           <w:highlight w:val="none"/>
         </w:rPr>
       </w:pPr>
-      <w:bookmarkStart w:id="60" w:name="_Toc22248"/>
+      <w:bookmarkStart w:id="60" w:name="_Toc14022"/>
       <w:bookmarkStart w:id="61" w:name="_Toc11292"/>
-      <w:bookmarkStart w:id="62" w:name="_Toc14022"/>
+      <w:bookmarkStart w:id="62" w:name="_Toc22248"/>
       <w:bookmarkStart w:id="63" w:name="_Toc102048467"/>
       <w:r>
         <w:rPr>
@@ -9431,11 +9431,11 @@
           <w:highlight w:val="none"/>
         </w:rPr>
       </w:pPr>
-      <w:bookmarkStart w:id="64" w:name="_Toc23765"/>
-      <w:bookmarkStart w:id="65" w:name="_Toc102048468"/>
-      <w:bookmarkStart w:id="66" w:name="_Toc168035627"/>
-      <w:bookmarkStart w:id="67" w:name="_Toc3250"/>
-      <w:bookmarkStart w:id="68" w:name="_Toc21359"/>
+      <w:bookmarkStart w:id="64" w:name="_Toc168035627"/>
+      <w:bookmarkStart w:id="65" w:name="_Toc21359"/>
+      <w:bookmarkStart w:id="66" w:name="_Toc23765"/>
+      <w:bookmarkStart w:id="67" w:name="_Toc102048468"/>
+      <w:bookmarkStart w:id="68" w:name="_Toc3250"/>
       <w:r>
         <w:rPr>
           <w:rFonts w:hint="default" w:ascii="Times New Roman" w:hAnsi="Times New Roman" w:cs="Times New Roman"/>
@@ -10727,10 +10727,10 @@
           <w:highlight w:val="none"/>
         </w:rPr>
       </w:pPr>
-      <w:bookmarkStart w:id="81" w:name="_Toc30117"/>
-      <w:bookmarkStart w:id="82" w:name="_Toc102048472"/>
-      <w:bookmarkStart w:id="83" w:name="_Toc20846"/>
-      <w:bookmarkStart w:id="84" w:name="_Toc10479"/>
+      <w:bookmarkStart w:id="81" w:name="_Toc102048472"/>
+      <w:bookmarkStart w:id="82" w:name="_Toc10479"/>
+      <w:bookmarkStart w:id="83" w:name="_Toc30117"/>
+      <w:bookmarkStart w:id="84" w:name="_Toc20846"/>
       <w:r>
         <w:rPr>
           <w:rFonts w:hint="default" w:ascii="Times New Roman" w:hAnsi="Times New Roman" w:cs="Times New Roman"/>
@@ -10904,9 +10904,9 @@
         </w:rPr>
       </w:pPr>
       <w:bookmarkStart w:id="85" w:name="_Toc102048473"/>
-      <w:bookmarkStart w:id="86" w:name="_Toc27195"/>
-      <w:bookmarkStart w:id="87" w:name="_Toc27691"/>
-      <w:bookmarkStart w:id="88" w:name="_Toc19462"/>
+      <w:bookmarkStart w:id="86" w:name="_Toc27691"/>
+      <w:bookmarkStart w:id="87" w:name="_Toc19462"/>
+      <w:bookmarkStart w:id="88" w:name="_Toc27195"/>
       <w:r>
         <w:rPr>
           <w:rFonts w:hint="default" w:ascii="Times New Roman" w:hAnsi="Times New Roman" w:cs="Times New Roman"/>
@@ -11108,8 +11108,8 @@
         </w:rPr>
       </w:pPr>
       <w:bookmarkStart w:id="89" w:name="_Toc6505"/>
-      <w:bookmarkStart w:id="90" w:name="_Toc102048474"/>
-      <w:bookmarkStart w:id="91" w:name="_Toc24527"/>
+      <w:bookmarkStart w:id="90" w:name="_Toc24527"/>
+      <w:bookmarkStart w:id="91" w:name="_Toc102048474"/>
       <w:bookmarkStart w:id="92" w:name="_Toc11652"/>
       <w:r>
         <w:rPr>
@@ -11373,8 +11373,8 @@
       </w:pPr>
       <w:bookmarkStart w:id="93" w:name="_Toc9472"/>
       <w:bookmarkStart w:id="94" w:name="_Toc19837"/>
-      <w:bookmarkStart w:id="95" w:name="_Toc29246"/>
-      <w:bookmarkStart w:id="96" w:name="_Toc102048475"/>
+      <w:bookmarkStart w:id="95" w:name="_Toc102048475"/>
+      <w:bookmarkStart w:id="96" w:name="_Toc29246"/>
       <w:r>
         <w:rPr>
           <w:rFonts w:hint="default" w:ascii="Times New Roman" w:hAnsi="Times New Roman" w:cs="Times New Roman"/>
@@ -11435,10 +11435,10 @@
           <w:szCs w:val="28"/>
         </w:rPr>
       </w:pPr>
-      <w:bookmarkStart w:id="97" w:name="_Toc102048476"/>
-      <w:bookmarkStart w:id="98" w:name="_Toc14197"/>
-      <w:bookmarkStart w:id="99" w:name="_Toc17088"/>
-      <w:bookmarkStart w:id="100" w:name="_Toc14084"/>
+      <w:bookmarkStart w:id="97" w:name="_Toc17088"/>
+      <w:bookmarkStart w:id="98" w:name="_Toc14084"/>
+      <w:bookmarkStart w:id="99" w:name="_Toc102048476"/>
+      <w:bookmarkStart w:id="100" w:name="_Toc14197"/>
       <w:r>
         <w:rPr>
           <w:rFonts w:hint="default" w:ascii="Times New Roman" w:hAnsi="Times New Roman" w:cs="Times New Roman"/>
@@ -13360,8 +13360,8 @@
       </w:pPr>
       <w:bookmarkStart w:id="109" w:name="_Toc24341"/>
       <w:bookmarkStart w:id="110" w:name="_Toc24740"/>
-      <w:bookmarkStart w:id="111" w:name="_Toc102048480"/>
-      <w:bookmarkStart w:id="112" w:name="_Toc22823"/>
+      <w:bookmarkStart w:id="111" w:name="_Toc22823"/>
+      <w:bookmarkStart w:id="112" w:name="_Toc102048480"/>
       <w:r>
         <w:rPr>
           <w:rFonts w:hint="default" w:ascii="Times New Roman" w:hAnsi="Times New Roman" w:cs="Times New Roman"/>
@@ -13430,10 +13430,10 @@
           <w:szCs w:val="28"/>
         </w:rPr>
       </w:pPr>
-      <w:bookmarkStart w:id="113" w:name="_Toc21735"/>
+      <w:bookmarkStart w:id="113" w:name="_Toc102048481"/>
       <w:bookmarkStart w:id="114" w:name="_Toc1497"/>
-      <w:bookmarkStart w:id="115" w:name="_Toc8670"/>
-      <w:bookmarkStart w:id="116" w:name="_Toc102048481"/>
+      <w:bookmarkStart w:id="115" w:name="_Toc21735"/>
+      <w:bookmarkStart w:id="116" w:name="_Toc8670"/>
       <w:r>
         <w:rPr>
           <w:rFonts w:hint="default" w:ascii="Times New Roman" w:hAnsi="Times New Roman" w:cs="Times New Roman"/>
@@ -13647,10 +13647,10 @@
           <w:szCs w:val="28"/>
         </w:rPr>
       </w:pPr>
-      <w:bookmarkStart w:id="117" w:name="_Toc31748"/>
-      <w:bookmarkStart w:id="118" w:name="_Toc15598"/>
-      <w:bookmarkStart w:id="119" w:name="_Toc32342"/>
-      <w:bookmarkStart w:id="120" w:name="_Toc102048482"/>
+      <w:bookmarkStart w:id="117" w:name="_Toc102048482"/>
+      <w:bookmarkStart w:id="118" w:name="_Toc31748"/>
+      <w:bookmarkStart w:id="119" w:name="_Toc15598"/>
+      <w:bookmarkStart w:id="120" w:name="_Toc32342"/>
       <w:r>
         <w:rPr>
           <w:rFonts w:hint="default" w:ascii="Times New Roman" w:hAnsi="Times New Roman" w:cs="Times New Roman"/>
@@ -13713,10 +13713,10 @@
           <w:szCs w:val="28"/>
         </w:rPr>
       </w:pPr>
-      <w:bookmarkStart w:id="121" w:name="_Toc9490"/>
+      <w:bookmarkStart w:id="121" w:name="_Toc23638"/>
       <w:bookmarkStart w:id="122" w:name="_Toc102048483"/>
-      <w:bookmarkStart w:id="123" w:name="_Toc23638"/>
-      <w:bookmarkStart w:id="124" w:name="_Toc31685"/>
+      <w:bookmarkStart w:id="123" w:name="_Toc31685"/>
+      <w:bookmarkStart w:id="124" w:name="_Toc9490"/>
       <w:r>
         <w:rPr>
           <w:rFonts w:hint="default" w:ascii="Times New Roman" w:hAnsi="Times New Roman" w:cs="Times New Roman"/>
@@ -13972,10 +13972,10 @@
           <w:szCs w:val="28"/>
         </w:rPr>
       </w:pPr>
-      <w:bookmarkStart w:id="125" w:name="_Toc102048484"/>
-      <w:bookmarkStart w:id="126" w:name="_Toc26221"/>
-      <w:bookmarkStart w:id="127" w:name="_Toc17877"/>
-      <w:bookmarkStart w:id="128" w:name="_Toc26342"/>
+      <w:bookmarkStart w:id="125" w:name="_Toc26221"/>
+      <w:bookmarkStart w:id="126" w:name="_Toc17877"/>
+      <w:bookmarkStart w:id="127" w:name="_Toc26342"/>
+      <w:bookmarkStart w:id="128" w:name="_Toc102048484"/>
       <w:r>
         <w:rPr>
           <w:rFonts w:hint="default" w:ascii="Times New Roman" w:hAnsi="Times New Roman" w:cs="Times New Roman"/>
@@ -14039,10 +14039,10 @@
           <w:szCs w:val="28"/>
         </w:rPr>
       </w:pPr>
-      <w:bookmarkStart w:id="129" w:name="_Toc3898"/>
-      <w:bookmarkStart w:id="130" w:name="_Toc26473"/>
-      <w:bookmarkStart w:id="131" w:name="_Toc1956"/>
-      <w:bookmarkStart w:id="132" w:name="_Toc102048485"/>
+      <w:bookmarkStart w:id="129" w:name="_Toc26473"/>
+      <w:bookmarkStart w:id="130" w:name="_Toc1956"/>
+      <w:bookmarkStart w:id="131" w:name="_Toc102048485"/>
+      <w:bookmarkStart w:id="132" w:name="_Toc3898"/>
       <w:r>
         <w:rPr>
           <w:rFonts w:hint="default" w:ascii="Times New Roman" w:hAnsi="Times New Roman" w:cs="Times New Roman"/>
@@ -18522,10 +18522,10 @@
           <w:szCs w:val="28"/>
         </w:rPr>
       </w:pPr>
-      <w:bookmarkStart w:id="133" w:name="_Toc1794"/>
-      <w:bookmarkStart w:id="134" w:name="_Toc9958"/>
-      <w:bookmarkStart w:id="135" w:name="_Toc102048486"/>
-      <w:bookmarkStart w:id="136" w:name="_Toc7064"/>
+      <w:bookmarkStart w:id="133" w:name="_Toc102048486"/>
+      <w:bookmarkStart w:id="134" w:name="_Toc7064"/>
+      <w:bookmarkStart w:id="135" w:name="_Toc1794"/>
+      <w:bookmarkStart w:id="136" w:name="_Toc9958"/>
       <w:r>
         <w:rPr>
           <w:rFonts w:hint="default" w:ascii="Times New Roman" w:hAnsi="Times New Roman" w:cs="Times New Roman"/>
@@ -18590,9 +18590,9 @@
         </w:rPr>
       </w:pPr>
       <w:bookmarkStart w:id="137" w:name="_Toc15223"/>
-      <w:bookmarkStart w:id="138" w:name="_Toc24469"/>
-      <w:bookmarkStart w:id="139" w:name="_Toc102048487"/>
-      <w:bookmarkStart w:id="140" w:name="_Toc11156"/>
+      <w:bookmarkStart w:id="138" w:name="_Toc11156"/>
+      <w:bookmarkStart w:id="139" w:name="_Toc24469"/>
+      <w:bookmarkStart w:id="140" w:name="_Toc102048487"/>
       <w:r>
         <w:rPr>
           <w:rFonts w:hint="default" w:ascii="Times New Roman" w:hAnsi="Times New Roman" w:cs="Times New Roman"/>
@@ -20758,10 +20758,10 @@
           <w:szCs w:val="28"/>
         </w:rPr>
       </w:pPr>
-      <w:bookmarkStart w:id="141" w:name="_Toc17310"/>
-      <w:bookmarkStart w:id="142" w:name="_Toc21668"/>
+      <w:bookmarkStart w:id="141" w:name="_Toc19703"/>
+      <w:bookmarkStart w:id="142" w:name="_Toc17310"/>
       <w:bookmarkStart w:id="143" w:name="_Toc102048488"/>
-      <w:bookmarkStart w:id="144" w:name="_Toc19703"/>
+      <w:bookmarkStart w:id="144" w:name="_Toc21668"/>
       <w:r>
         <w:rPr>
           <w:rFonts w:hint="default" w:ascii="Times New Roman" w:hAnsi="Times New Roman" w:cs="Times New Roman"/>

</xml_diff>

<commit_message>
Adds parser modules for ISP tariff parsing and integrates them into the application's service layer.
</commit_message>
<xml_diff>
--- a/docs/TZ.docx
+++ b/docs/TZ.docx
@@ -2452,8 +2452,6 @@
         </w:rPr>
         <w:t>6</w:t>
       </w:r>
-      <w:bookmarkStart w:id="149" w:name="_GoBack"/>
-      <w:bookmarkEnd w:id="149"/>
       <w:r>
         <w:rPr>
           <w:sz w:val="28"/>
@@ -5742,10 +5740,10 @@
           <w:szCs w:val="28"/>
         </w:rPr>
       </w:pPr>
-      <w:bookmarkStart w:id="0" w:name="_Toc4565"/>
+      <w:bookmarkStart w:id="0" w:name="_Toc102048452"/>
       <w:bookmarkStart w:id="1" w:name="_Toc23774"/>
-      <w:bookmarkStart w:id="2" w:name="_Toc102048452"/>
-      <w:bookmarkStart w:id="3" w:name="_Toc9089"/>
+      <w:bookmarkStart w:id="2" w:name="_Toc9089"/>
+      <w:bookmarkStart w:id="3" w:name="_Toc4565"/>
       <w:r>
         <w:rPr>
           <w:rFonts w:hint="default" w:ascii="Times New Roman" w:hAnsi="Times New Roman" w:cs="Times New Roman"/>
@@ -5806,9 +5804,9 @@
           <w:szCs w:val="28"/>
         </w:rPr>
       </w:pPr>
-      <w:bookmarkStart w:id="4" w:name="_Toc8507"/>
-      <w:bookmarkStart w:id="5" w:name="_Toc19254"/>
-      <w:bookmarkStart w:id="6" w:name="_Toc102048453"/>
+      <w:bookmarkStart w:id="4" w:name="_Toc102048453"/>
+      <w:bookmarkStart w:id="5" w:name="_Toc8507"/>
+      <w:bookmarkStart w:id="6" w:name="_Toc19254"/>
       <w:bookmarkStart w:id="7" w:name="_Toc26812"/>
       <w:r>
         <w:rPr>
@@ -6000,9 +5998,9 @@
         </w:rPr>
       </w:pPr>
       <w:bookmarkStart w:id="8" w:name="_Toc17450"/>
-      <w:bookmarkStart w:id="9" w:name="_Toc102048454"/>
-      <w:bookmarkStart w:id="10" w:name="_Toc28482"/>
-      <w:bookmarkStart w:id="11" w:name="_Toc24390"/>
+      <w:bookmarkStart w:id="9" w:name="_Toc28482"/>
+      <w:bookmarkStart w:id="10" w:name="_Toc24390"/>
+      <w:bookmarkStart w:id="11" w:name="_Toc102048454"/>
       <w:r>
         <w:rPr>
           <w:rFonts w:hint="default" w:ascii="Times New Roman" w:hAnsi="Times New Roman" w:cs="Times New Roman"/>
@@ -6167,10 +6165,10 @@
           <w:szCs w:val="28"/>
         </w:rPr>
       </w:pPr>
-      <w:bookmarkStart w:id="12" w:name="_Toc4017"/>
-      <w:bookmarkStart w:id="13" w:name="_Toc29757"/>
+      <w:bookmarkStart w:id="12" w:name="_Toc102048455"/>
+      <w:bookmarkStart w:id="13" w:name="_Toc4017"/>
       <w:bookmarkStart w:id="14" w:name="_Toc8060"/>
-      <w:bookmarkStart w:id="15" w:name="_Toc102048455"/>
+      <w:bookmarkStart w:id="15" w:name="_Toc29757"/>
       <w:r>
         <w:rPr>
           <w:rFonts w:hint="default" w:ascii="Times New Roman" w:hAnsi="Times New Roman" w:cs="Times New Roman"/>
@@ -6447,10 +6445,10 @@
           <w:szCs w:val="28"/>
         </w:rPr>
       </w:pPr>
-      <w:bookmarkStart w:id="16" w:name="_Toc7828"/>
-      <w:bookmarkStart w:id="17" w:name="_Toc20447"/>
-      <w:bookmarkStart w:id="18" w:name="_Toc102048456"/>
-      <w:bookmarkStart w:id="19" w:name="_Toc20812"/>
+      <w:bookmarkStart w:id="16" w:name="_Toc102048456"/>
+      <w:bookmarkStart w:id="17" w:name="_Toc7828"/>
+      <w:bookmarkStart w:id="18" w:name="_Toc20812"/>
+      <w:bookmarkStart w:id="19" w:name="_Toc20447"/>
       <w:r>
         <w:rPr>
           <w:rFonts w:hint="default" w:ascii="Times New Roman" w:hAnsi="Times New Roman" w:cs="Times New Roman"/>
@@ -6570,6 +6568,30 @@
     </w:p>
     <w:p>
       <w:pPr>
+        <w:pageBreakBefore w:val="0"/>
+        <w:widowControl/>
+        <w:kinsoku/>
+        <w:wordWrap/>
+        <w:overflowPunct/>
+        <w:topLinePunct w:val="0"/>
+        <w:autoSpaceDE/>
+        <w:autoSpaceDN/>
+        <w:bidi w:val="0"/>
+        <w:adjustRightInd/>
+        <w:snapToGrid/>
+        <w:spacing w:line="360" w:lineRule="auto"/>
+        <w:ind w:firstLine="709"/>
+        <w:jc w:val="both"/>
+        <w:textAlignment w:val="auto"/>
+        <w:rPr>
+          <w:rFonts w:hint="default" w:ascii="Times New Roman" w:hAnsi="Times New Roman" w:cs="Times New Roman"/>
+          <w:sz w:val="28"/>
+          <w:szCs w:val="28"/>
+        </w:rPr>
+      </w:pPr>
+    </w:p>
+    <w:p>
+      <w:pPr>
         <w:pStyle w:val="2"/>
         <w:pageBreakBefore w:val="0"/>
         <w:widowControl/>
@@ -6589,12 +6611,13 @@
           <w:rFonts w:hint="default" w:ascii="Times New Roman" w:hAnsi="Times New Roman" w:cs="Times New Roman"/>
           <w:sz w:val="28"/>
           <w:szCs w:val="28"/>
+          <w:lang w:val="en-US"/>
         </w:rPr>
       </w:pPr>
       <w:bookmarkStart w:id="20" w:name="_Toc31000"/>
-      <w:bookmarkStart w:id="21" w:name="_Toc102048457"/>
-      <w:bookmarkStart w:id="22" w:name="_Toc9973"/>
-      <w:bookmarkStart w:id="23" w:name="_Toc8266"/>
+      <w:bookmarkStart w:id="21" w:name="_Toc9973"/>
+      <w:bookmarkStart w:id="22" w:name="_Toc8266"/>
+      <w:bookmarkStart w:id="23" w:name="_Toc102048457"/>
       <w:r>
         <w:rPr>
           <w:rFonts w:hint="default" w:ascii="Times New Roman" w:hAnsi="Times New Roman" w:cs="Times New Roman"/>
@@ -6607,37 +6630,6 @@
       <w:bookmarkEnd w:id="21"/>
       <w:bookmarkEnd w:id="22"/>
       <w:bookmarkEnd w:id="23"/>
-      <w:r>
-        <w:rPr>
-          <w:rFonts w:hint="default" w:ascii="Times New Roman" w:hAnsi="Times New Roman" w:cs="Times New Roman"/>
-          <w:sz w:val="28"/>
-          <w:szCs w:val="28"/>
-        </w:rPr>
-        <w:t xml:space="preserve"> </w:t>
-      </w:r>
-    </w:p>
-    <w:p>
-      <w:pPr>
-        <w:pageBreakBefore w:val="0"/>
-        <w:widowControl/>
-        <w:kinsoku/>
-        <w:wordWrap/>
-        <w:overflowPunct/>
-        <w:topLinePunct w:val="0"/>
-        <w:autoSpaceDE/>
-        <w:autoSpaceDN/>
-        <w:bidi w:val="0"/>
-        <w:adjustRightInd/>
-        <w:snapToGrid/>
-        <w:spacing w:line="360" w:lineRule="auto"/>
-        <w:jc w:val="both"/>
-        <w:textAlignment w:val="auto"/>
-        <w:rPr>
-          <w:rFonts w:hint="default" w:ascii="Times New Roman" w:hAnsi="Times New Roman" w:cs="Times New Roman"/>
-          <w:sz w:val="28"/>
-          <w:szCs w:val="28"/>
-        </w:rPr>
-      </w:pPr>
     </w:p>
     <w:p>
       <w:pPr>
@@ -6687,8 +6679,8 @@
       </w:pPr>
       <w:bookmarkStart w:id="24" w:name="_Toc102048458"/>
       <w:bookmarkStart w:id="25" w:name="_Toc26102"/>
-      <w:bookmarkStart w:id="26" w:name="_Toc3322"/>
-      <w:bookmarkStart w:id="27" w:name="_Toc18340"/>
+      <w:bookmarkStart w:id="26" w:name="_Toc18340"/>
+      <w:bookmarkStart w:id="27" w:name="_Toc3322"/>
       <w:r>
         <w:rPr>
           <w:rFonts w:hint="default" w:ascii="Times New Roman" w:hAnsi="Times New Roman" w:cs="Times New Roman"/>
@@ -7745,10 +7737,10 @@
           <w:highlight w:val="none"/>
         </w:rPr>
       </w:pPr>
-      <w:bookmarkStart w:id="32" w:name="_Toc21643"/>
-      <w:bookmarkStart w:id="33" w:name="_Toc102048460"/>
-      <w:bookmarkStart w:id="34" w:name="_Toc28551"/>
-      <w:bookmarkStart w:id="35" w:name="_Toc2999"/>
+      <w:bookmarkStart w:id="32" w:name="_Toc102048460"/>
+      <w:bookmarkStart w:id="33" w:name="_Toc28551"/>
+      <w:bookmarkStart w:id="34" w:name="_Toc2999"/>
+      <w:bookmarkStart w:id="35" w:name="_Toc21643"/>
       <w:r>
         <w:rPr>
           <w:rFonts w:hint="default" w:ascii="Times New Roman" w:hAnsi="Times New Roman" w:cs="Times New Roman"/>
@@ -8080,9 +8072,9 @@
           <w:highlight w:val="none"/>
         </w:rPr>
       </w:pPr>
-      <w:bookmarkStart w:id="40" w:name="_Toc26989"/>
+      <w:bookmarkStart w:id="40" w:name="_Toc9197"/>
       <w:bookmarkStart w:id="41" w:name="_Toc12927"/>
-      <w:bookmarkStart w:id="42" w:name="_Toc9197"/>
+      <w:bookmarkStart w:id="42" w:name="_Toc26989"/>
       <w:bookmarkStart w:id="43" w:name="_Toc102048462"/>
       <w:r>
         <w:rPr>
@@ -8147,10 +8139,10 @@
           <w:highlight w:val="none"/>
         </w:rPr>
       </w:pPr>
-      <w:bookmarkStart w:id="44" w:name="_Toc12935"/>
-      <w:bookmarkStart w:id="45" w:name="_Toc10238"/>
-      <w:bookmarkStart w:id="46" w:name="_Toc25676"/>
-      <w:bookmarkStart w:id="47" w:name="_Toc102048463"/>
+      <w:bookmarkStart w:id="44" w:name="_Toc10238"/>
+      <w:bookmarkStart w:id="45" w:name="_Toc102048463"/>
+      <w:bookmarkStart w:id="46" w:name="_Toc12935"/>
+      <w:bookmarkStart w:id="47" w:name="_Toc25676"/>
       <w:r>
         <w:rPr>
           <w:rFonts w:hint="default" w:ascii="Times New Roman" w:hAnsi="Times New Roman" w:cs="Times New Roman"/>
@@ -8324,8 +8316,8 @@
         </w:rPr>
       </w:pPr>
       <w:bookmarkStart w:id="48" w:name="_Toc23313"/>
-      <w:bookmarkStart w:id="49" w:name="_Toc7851"/>
-      <w:bookmarkStart w:id="50" w:name="_Toc102048464"/>
+      <w:bookmarkStart w:id="49" w:name="_Toc102048464"/>
+      <w:bookmarkStart w:id="50" w:name="_Toc7851"/>
       <w:bookmarkStart w:id="51" w:name="_Toc15535"/>
       <w:r>
         <w:rPr>
@@ -8499,9 +8491,9 @@
           <w:highlight w:val="none"/>
         </w:rPr>
       </w:pPr>
-      <w:bookmarkStart w:id="52" w:name="_Toc102048465"/>
-      <w:bookmarkStart w:id="53" w:name="_Toc19198"/>
-      <w:bookmarkStart w:id="54" w:name="_Toc600"/>
+      <w:bookmarkStart w:id="52" w:name="_Toc600"/>
+      <w:bookmarkStart w:id="53" w:name="_Toc102048465"/>
+      <w:bookmarkStart w:id="54" w:name="_Toc19198"/>
       <w:bookmarkStart w:id="55" w:name="_Toc8142"/>
       <w:r>
         <w:rPr>
@@ -8989,10 +8981,10 @@
           <w:highlight w:val="none"/>
         </w:rPr>
       </w:pPr>
-      <w:bookmarkStart w:id="60" w:name="_Toc14022"/>
-      <w:bookmarkStart w:id="61" w:name="_Toc11292"/>
-      <w:bookmarkStart w:id="62" w:name="_Toc22248"/>
-      <w:bookmarkStart w:id="63" w:name="_Toc102048467"/>
+      <w:bookmarkStart w:id="60" w:name="_Toc102048467"/>
+      <w:bookmarkStart w:id="61" w:name="_Toc22248"/>
+      <w:bookmarkStart w:id="62" w:name="_Toc14022"/>
+      <w:bookmarkStart w:id="63" w:name="_Toc11292"/>
       <w:r>
         <w:rPr>
           <w:rFonts w:hint="default" w:ascii="Times New Roman" w:hAnsi="Times New Roman" w:cs="Times New Roman"/>
@@ -9431,11 +9423,11 @@
           <w:highlight w:val="none"/>
         </w:rPr>
       </w:pPr>
-      <w:bookmarkStart w:id="64" w:name="_Toc168035627"/>
-      <w:bookmarkStart w:id="65" w:name="_Toc21359"/>
-      <w:bookmarkStart w:id="66" w:name="_Toc23765"/>
-      <w:bookmarkStart w:id="67" w:name="_Toc102048468"/>
-      <w:bookmarkStart w:id="68" w:name="_Toc3250"/>
+      <w:bookmarkStart w:id="64" w:name="_Toc3250"/>
+      <w:bookmarkStart w:id="65" w:name="_Toc23765"/>
+      <w:bookmarkStart w:id="66" w:name="_Toc102048468"/>
+      <w:bookmarkStart w:id="67" w:name="_Toc168035627"/>
+      <w:bookmarkStart w:id="68" w:name="_Toc21359"/>
       <w:r>
         <w:rPr>
           <w:rFonts w:hint="default" w:ascii="Times New Roman" w:hAnsi="Times New Roman" w:cs="Times New Roman"/>
@@ -9843,8 +9835,8 @@
         </w:rPr>
       </w:pPr>
       <w:bookmarkStart w:id="69" w:name="_Toc102048469"/>
-      <w:bookmarkStart w:id="70" w:name="_Toc10558"/>
-      <w:bookmarkStart w:id="71" w:name="_Toc25335"/>
+      <w:bookmarkStart w:id="70" w:name="_Toc25335"/>
+      <w:bookmarkStart w:id="71" w:name="_Toc10558"/>
       <w:bookmarkStart w:id="72" w:name="_Toc16052"/>
       <w:r>
         <w:rPr>
@@ -10205,9 +10197,9 @@
         </w:rPr>
       </w:pPr>
       <w:bookmarkStart w:id="73" w:name="_Toc13432"/>
-      <w:bookmarkStart w:id="74" w:name="_Toc30045"/>
-      <w:bookmarkStart w:id="75" w:name="_Toc102048470"/>
-      <w:bookmarkStart w:id="76" w:name="_Toc8352"/>
+      <w:bookmarkStart w:id="74" w:name="_Toc102048470"/>
+      <w:bookmarkStart w:id="75" w:name="_Toc8352"/>
+      <w:bookmarkStart w:id="76" w:name="_Toc30045"/>
       <w:r>
         <w:rPr>
           <w:rFonts w:hint="default" w:ascii="Times New Roman" w:hAnsi="Times New Roman" w:cs="Times New Roman"/>
@@ -10600,10 +10592,10 @@
           <w:highlight w:val="none"/>
         </w:rPr>
       </w:pPr>
-      <w:bookmarkStart w:id="77" w:name="_Toc102048471"/>
+      <w:bookmarkStart w:id="77" w:name="_Toc20827"/>
       <w:bookmarkStart w:id="78" w:name="_Toc6451"/>
       <w:bookmarkStart w:id="79" w:name="_Toc21931"/>
-      <w:bookmarkStart w:id="80" w:name="_Toc20827"/>
+      <w:bookmarkStart w:id="80" w:name="_Toc102048471"/>
       <w:r>
         <w:rPr>
           <w:rFonts w:hint="default" w:ascii="Times New Roman" w:hAnsi="Times New Roman" w:cs="Times New Roman"/>
@@ -10727,10 +10719,10 @@
           <w:highlight w:val="none"/>
         </w:rPr>
       </w:pPr>
-      <w:bookmarkStart w:id="81" w:name="_Toc102048472"/>
+      <w:bookmarkStart w:id="81" w:name="_Toc20846"/>
       <w:bookmarkStart w:id="82" w:name="_Toc10479"/>
       <w:bookmarkStart w:id="83" w:name="_Toc30117"/>
-      <w:bookmarkStart w:id="84" w:name="_Toc20846"/>
+      <w:bookmarkStart w:id="84" w:name="_Toc102048472"/>
       <w:r>
         <w:rPr>
           <w:rFonts w:hint="default" w:ascii="Times New Roman" w:hAnsi="Times New Roman" w:cs="Times New Roman"/>
@@ -10904,8 +10896,8 @@
         </w:rPr>
       </w:pPr>
       <w:bookmarkStart w:id="85" w:name="_Toc102048473"/>
-      <w:bookmarkStart w:id="86" w:name="_Toc27691"/>
-      <w:bookmarkStart w:id="87" w:name="_Toc19462"/>
+      <w:bookmarkStart w:id="86" w:name="_Toc19462"/>
+      <w:bookmarkStart w:id="87" w:name="_Toc27691"/>
       <w:bookmarkStart w:id="88" w:name="_Toc27195"/>
       <w:r>
         <w:rPr>
@@ -11107,9 +11099,9 @@
           <w:szCs w:val="28"/>
         </w:rPr>
       </w:pPr>
-      <w:bookmarkStart w:id="89" w:name="_Toc6505"/>
+      <w:bookmarkStart w:id="89" w:name="_Toc102048474"/>
       <w:bookmarkStart w:id="90" w:name="_Toc24527"/>
-      <w:bookmarkStart w:id="91" w:name="_Toc102048474"/>
+      <w:bookmarkStart w:id="91" w:name="_Toc6505"/>
       <w:bookmarkStart w:id="92" w:name="_Toc11652"/>
       <w:r>
         <w:rPr>
@@ -11371,9 +11363,9 @@
           <w:szCs w:val="28"/>
         </w:rPr>
       </w:pPr>
-      <w:bookmarkStart w:id="93" w:name="_Toc9472"/>
+      <w:bookmarkStart w:id="93" w:name="_Toc102048475"/>
       <w:bookmarkStart w:id="94" w:name="_Toc19837"/>
-      <w:bookmarkStart w:id="95" w:name="_Toc102048475"/>
+      <w:bookmarkStart w:id="95" w:name="_Toc9472"/>
       <w:bookmarkStart w:id="96" w:name="_Toc29246"/>
       <w:r>
         <w:rPr>
@@ -11435,10 +11427,10 @@
           <w:szCs w:val="28"/>
         </w:rPr>
       </w:pPr>
-      <w:bookmarkStart w:id="97" w:name="_Toc17088"/>
+      <w:bookmarkStart w:id="97" w:name="_Toc14197"/>
       <w:bookmarkStart w:id="98" w:name="_Toc14084"/>
-      <w:bookmarkStart w:id="99" w:name="_Toc102048476"/>
-      <w:bookmarkStart w:id="100" w:name="_Toc14197"/>
+      <w:bookmarkStart w:id="99" w:name="_Toc17088"/>
+      <w:bookmarkStart w:id="100" w:name="_Toc102048476"/>
       <w:r>
         <w:rPr>
           <w:rFonts w:hint="default" w:ascii="Times New Roman" w:hAnsi="Times New Roman" w:cs="Times New Roman"/>
@@ -11982,8 +11974,8 @@
         </w:rPr>
       </w:pPr>
       <w:bookmarkStart w:id="105" w:name="_Toc102048479"/>
-      <w:bookmarkStart w:id="106" w:name="_Toc18167"/>
-      <w:bookmarkStart w:id="107" w:name="_Toc9861"/>
+      <w:bookmarkStart w:id="106" w:name="_Toc9861"/>
+      <w:bookmarkStart w:id="107" w:name="_Toc18167"/>
       <w:bookmarkStart w:id="108" w:name="_Toc24713"/>
       <w:r>
         <w:rPr>
@@ -13431,9 +13423,9 @@
         </w:rPr>
       </w:pPr>
       <w:bookmarkStart w:id="113" w:name="_Toc102048481"/>
-      <w:bookmarkStart w:id="114" w:name="_Toc1497"/>
-      <w:bookmarkStart w:id="115" w:name="_Toc21735"/>
-      <w:bookmarkStart w:id="116" w:name="_Toc8670"/>
+      <w:bookmarkStart w:id="114" w:name="_Toc21735"/>
+      <w:bookmarkStart w:id="115" w:name="_Toc8670"/>
+      <w:bookmarkStart w:id="116" w:name="_Toc1497"/>
       <w:r>
         <w:rPr>
           <w:rFonts w:hint="default" w:ascii="Times New Roman" w:hAnsi="Times New Roman" w:cs="Times New Roman"/>
@@ -13647,10 +13639,10 @@
           <w:szCs w:val="28"/>
         </w:rPr>
       </w:pPr>
-      <w:bookmarkStart w:id="117" w:name="_Toc102048482"/>
+      <w:bookmarkStart w:id="117" w:name="_Toc32342"/>
       <w:bookmarkStart w:id="118" w:name="_Toc31748"/>
-      <w:bookmarkStart w:id="119" w:name="_Toc15598"/>
-      <w:bookmarkStart w:id="120" w:name="_Toc32342"/>
+      <w:bookmarkStart w:id="119" w:name="_Toc102048482"/>
+      <w:bookmarkStart w:id="120" w:name="_Toc15598"/>
       <w:r>
         <w:rPr>
           <w:rFonts w:hint="default" w:ascii="Times New Roman" w:hAnsi="Times New Roman" w:cs="Times New Roman"/>
@@ -13714,9 +13706,9 @@
         </w:rPr>
       </w:pPr>
       <w:bookmarkStart w:id="121" w:name="_Toc23638"/>
-      <w:bookmarkStart w:id="122" w:name="_Toc102048483"/>
-      <w:bookmarkStart w:id="123" w:name="_Toc31685"/>
-      <w:bookmarkStart w:id="124" w:name="_Toc9490"/>
+      <w:bookmarkStart w:id="122" w:name="_Toc31685"/>
+      <w:bookmarkStart w:id="123" w:name="_Toc9490"/>
+      <w:bookmarkStart w:id="124" w:name="_Toc102048483"/>
       <w:r>
         <w:rPr>
           <w:rFonts w:hint="default" w:ascii="Times New Roman" w:hAnsi="Times New Roman" w:cs="Times New Roman"/>
@@ -13837,6 +13829,7 @@
           <w:lang w:val="ru-RU"/>
         </w:rPr>
       </w:pPr>
+      <w:bookmarkStart w:id="149" w:name="_GoBack"/>
       <w:r>
         <w:rPr>
           <w:rFonts w:hint="default" w:ascii="Times New Roman" w:hAnsi="Times New Roman" w:cs="Times New Roman"/>
@@ -13883,6 +13876,7 @@
           </wp:inline>
         </w:drawing>
       </w:r>
+      <w:bookmarkEnd w:id="149"/>
     </w:p>
     <w:p>
       <w:pPr>
@@ -13974,8 +13968,8 @@
       </w:pPr>
       <w:bookmarkStart w:id="125" w:name="_Toc26221"/>
       <w:bookmarkStart w:id="126" w:name="_Toc17877"/>
-      <w:bookmarkStart w:id="127" w:name="_Toc26342"/>
-      <w:bookmarkStart w:id="128" w:name="_Toc102048484"/>
+      <w:bookmarkStart w:id="127" w:name="_Toc102048484"/>
+      <w:bookmarkStart w:id="128" w:name="_Toc26342"/>
       <w:r>
         <w:rPr>
           <w:rFonts w:hint="default" w:ascii="Times New Roman" w:hAnsi="Times New Roman" w:cs="Times New Roman"/>
@@ -14041,8 +14035,8 @@
       </w:pPr>
       <w:bookmarkStart w:id="129" w:name="_Toc26473"/>
       <w:bookmarkStart w:id="130" w:name="_Toc1956"/>
-      <w:bookmarkStart w:id="131" w:name="_Toc102048485"/>
-      <w:bookmarkStart w:id="132" w:name="_Toc3898"/>
+      <w:bookmarkStart w:id="131" w:name="_Toc3898"/>
+      <w:bookmarkStart w:id="132" w:name="_Toc102048485"/>
       <w:r>
         <w:rPr>
           <w:rFonts w:hint="default" w:ascii="Times New Roman" w:hAnsi="Times New Roman" w:cs="Times New Roman"/>
@@ -18522,10 +18516,10 @@
           <w:szCs w:val="28"/>
         </w:rPr>
       </w:pPr>
-      <w:bookmarkStart w:id="133" w:name="_Toc102048486"/>
-      <w:bookmarkStart w:id="134" w:name="_Toc7064"/>
-      <w:bookmarkStart w:id="135" w:name="_Toc1794"/>
-      <w:bookmarkStart w:id="136" w:name="_Toc9958"/>
+      <w:bookmarkStart w:id="133" w:name="_Toc1794"/>
+      <w:bookmarkStart w:id="134" w:name="_Toc9958"/>
+      <w:bookmarkStart w:id="135" w:name="_Toc7064"/>
+      <w:bookmarkStart w:id="136" w:name="_Toc102048486"/>
       <w:r>
         <w:rPr>
           <w:rFonts w:hint="default" w:ascii="Times New Roman" w:hAnsi="Times New Roman" w:cs="Times New Roman"/>
@@ -18590,9 +18584,9 @@
         </w:rPr>
       </w:pPr>
       <w:bookmarkStart w:id="137" w:name="_Toc15223"/>
-      <w:bookmarkStart w:id="138" w:name="_Toc11156"/>
-      <w:bookmarkStart w:id="139" w:name="_Toc24469"/>
-      <w:bookmarkStart w:id="140" w:name="_Toc102048487"/>
+      <w:bookmarkStart w:id="138" w:name="_Toc24469"/>
+      <w:bookmarkStart w:id="139" w:name="_Toc102048487"/>
+      <w:bookmarkStart w:id="140" w:name="_Toc11156"/>
       <w:r>
         <w:rPr>
           <w:rFonts w:hint="default" w:ascii="Times New Roman" w:hAnsi="Times New Roman" w:cs="Times New Roman"/>
@@ -20758,10 +20752,10 @@
           <w:szCs w:val="28"/>
         </w:rPr>
       </w:pPr>
-      <w:bookmarkStart w:id="141" w:name="_Toc19703"/>
-      <w:bookmarkStart w:id="142" w:name="_Toc17310"/>
-      <w:bookmarkStart w:id="143" w:name="_Toc102048488"/>
-      <w:bookmarkStart w:id="144" w:name="_Toc21668"/>
+      <w:bookmarkStart w:id="141" w:name="_Toc21668"/>
+      <w:bookmarkStart w:id="142" w:name="_Toc19703"/>
+      <w:bookmarkStart w:id="143" w:name="_Toc17310"/>
+      <w:bookmarkStart w:id="144" w:name="_Toc102048488"/>
       <w:r>
         <w:rPr>
           <w:rFonts w:hint="default" w:ascii="Times New Roman" w:hAnsi="Times New Roman" w:cs="Times New Roman"/>
@@ -20825,9 +20819,9 @@
         </w:rPr>
       </w:pPr>
       <w:bookmarkStart w:id="145" w:name="_Toc102048489"/>
-      <w:bookmarkStart w:id="146" w:name="_Toc17156"/>
+      <w:bookmarkStart w:id="146" w:name="_Toc12287"/>
       <w:bookmarkStart w:id="147" w:name="_Toc32150"/>
-      <w:bookmarkStart w:id="148" w:name="_Toc12287"/>
+      <w:bookmarkStart w:id="148" w:name="_Toc17156"/>
       <w:r>
         <w:rPr>
           <w:rFonts w:hint="default" w:ascii="Times New Roman" w:hAnsi="Times New Roman" w:cs="Times New Roman"/>

</xml_diff>

<commit_message>
Optimize Uvicorn configuration and refine tariff card text presentation
</commit_message>
<xml_diff>
--- a/docs/TZ.docx
+++ b/docs/TZ.docx
@@ -509,7 +509,7 @@
           <w:u w:val="single"/>
           <w:lang w:val="en-US" w:eastAsia="en-US"/>
         </w:rPr>
-        <w:t>8</w:t>
+        <w:t>9</w:t>
       </w:r>
     </w:p>
     <w:p>
@@ -2434,8 +2434,19 @@
           <w:szCs w:val="28"/>
           <w:lang w:val="ru-RU"/>
         </w:rPr>
-        <w:t>28</w:t>
-      </w:r>
+        <w:t>2</w:t>
+      </w:r>
+      <w:r>
+        <w:rPr>
+          <w:rFonts w:hint="default"/>
+          <w:sz w:val="28"/>
+          <w:szCs w:val="28"/>
+          <w:lang w:val="en-US"/>
+        </w:rPr>
+        <w:t>9</w:t>
+      </w:r>
+      <w:bookmarkStart w:id="149" w:name="_GoBack"/>
+      <w:bookmarkEnd w:id="149"/>
       <w:r>
         <w:rPr>
           <w:sz w:val="28"/>
@@ -5806,8 +5817,8 @@
       </w:pPr>
       <w:bookmarkStart w:id="4" w:name="_Toc19254"/>
       <w:bookmarkStart w:id="5" w:name="_Toc26812"/>
-      <w:bookmarkStart w:id="6" w:name="_Toc102048453"/>
-      <w:bookmarkStart w:id="7" w:name="_Toc8507"/>
+      <w:bookmarkStart w:id="6" w:name="_Toc8507"/>
+      <w:bookmarkStart w:id="7" w:name="_Toc102048453"/>
       <w:r>
         <w:rPr>
           <w:rFonts w:hint="default" w:ascii="Times New Roman" w:hAnsi="Times New Roman" w:cs="Times New Roman"/>
@@ -5997,10 +6008,10 @@
           <w:szCs w:val="28"/>
         </w:rPr>
       </w:pPr>
-      <w:bookmarkStart w:id="8" w:name="_Toc17450"/>
+      <w:bookmarkStart w:id="8" w:name="_Toc28482"/>
       <w:bookmarkStart w:id="9" w:name="_Toc24390"/>
-      <w:bookmarkStart w:id="10" w:name="_Toc28482"/>
-      <w:bookmarkStart w:id="11" w:name="_Toc102048454"/>
+      <w:bookmarkStart w:id="10" w:name="_Toc102048454"/>
+      <w:bookmarkStart w:id="11" w:name="_Toc17450"/>
       <w:r>
         <w:rPr>
           <w:rFonts w:hint="default" w:ascii="Times New Roman" w:hAnsi="Times New Roman" w:cs="Times New Roman"/>
@@ -6614,10 +6625,10 @@
           <w:lang w:val="en-US"/>
         </w:rPr>
       </w:pPr>
-      <w:bookmarkStart w:id="20" w:name="_Toc9973"/>
-      <w:bookmarkStart w:id="21" w:name="_Toc8266"/>
-      <w:bookmarkStart w:id="22" w:name="_Toc102048457"/>
-      <w:bookmarkStart w:id="23" w:name="_Toc31000"/>
+      <w:bookmarkStart w:id="20" w:name="_Toc31000"/>
+      <w:bookmarkStart w:id="21" w:name="_Toc9973"/>
+      <w:bookmarkStart w:id="22" w:name="_Toc8266"/>
+      <w:bookmarkStart w:id="23" w:name="_Toc102048457"/>
       <w:r>
         <w:rPr>
           <w:rFonts w:hint="default" w:ascii="Times New Roman" w:hAnsi="Times New Roman" w:cs="Times New Roman"/>
@@ -6677,10 +6688,10 @@
           <w:szCs w:val="28"/>
         </w:rPr>
       </w:pPr>
-      <w:bookmarkStart w:id="24" w:name="_Toc3322"/>
-      <w:bookmarkStart w:id="25" w:name="_Toc102048458"/>
-      <w:bookmarkStart w:id="26" w:name="_Toc26102"/>
-      <w:bookmarkStart w:id="27" w:name="_Toc18340"/>
+      <w:bookmarkStart w:id="24" w:name="_Toc102048458"/>
+      <w:bookmarkStart w:id="25" w:name="_Toc26102"/>
+      <w:bookmarkStart w:id="26" w:name="_Toc18340"/>
+      <w:bookmarkStart w:id="27" w:name="_Toc3322"/>
       <w:r>
         <w:rPr>
           <w:rFonts w:hint="default" w:ascii="Times New Roman" w:hAnsi="Times New Roman" w:cs="Times New Roman"/>
@@ -7429,9 +7440,9 @@
         </w:rPr>
       </w:pPr>
       <w:bookmarkStart w:id="28" w:name="_Toc102048459"/>
-      <w:bookmarkStart w:id="29" w:name="_Toc24240"/>
-      <w:bookmarkStart w:id="30" w:name="_Toc17054"/>
-      <w:bookmarkStart w:id="31" w:name="_Toc18"/>
+      <w:bookmarkStart w:id="29" w:name="_Toc17054"/>
+      <w:bookmarkStart w:id="30" w:name="_Toc18"/>
+      <w:bookmarkStart w:id="31" w:name="_Toc24240"/>
       <w:r>
         <w:rPr>
           <w:rFonts w:hint="default" w:ascii="Times New Roman" w:hAnsi="Times New Roman" w:cs="Times New Roman"/>
@@ -7737,10 +7748,10 @@
           <w:highlight w:val="none"/>
         </w:rPr>
       </w:pPr>
-      <w:bookmarkStart w:id="32" w:name="_Toc21643"/>
-      <w:bookmarkStart w:id="33" w:name="_Toc28551"/>
-      <w:bookmarkStart w:id="34" w:name="_Toc2999"/>
-      <w:bookmarkStart w:id="35" w:name="_Toc102048460"/>
+      <w:bookmarkStart w:id="32" w:name="_Toc2999"/>
+      <w:bookmarkStart w:id="33" w:name="_Toc102048460"/>
+      <w:bookmarkStart w:id="34" w:name="_Toc28551"/>
+      <w:bookmarkStart w:id="35" w:name="_Toc21643"/>
       <w:r>
         <w:rPr>
           <w:rFonts w:hint="default" w:ascii="Times New Roman" w:hAnsi="Times New Roman" w:cs="Times New Roman"/>
@@ -7896,9 +7907,9 @@
           <w:highlight w:val="none"/>
         </w:rPr>
       </w:pPr>
-      <w:bookmarkStart w:id="36" w:name="_Toc10844"/>
-      <w:bookmarkStart w:id="37" w:name="_Toc32626"/>
-      <w:bookmarkStart w:id="38" w:name="_Toc2147"/>
+      <w:bookmarkStart w:id="36" w:name="_Toc32626"/>
+      <w:bookmarkStart w:id="37" w:name="_Toc2147"/>
+      <w:bookmarkStart w:id="38" w:name="_Toc10844"/>
       <w:bookmarkStart w:id="39" w:name="_Toc102048461"/>
       <w:r>
         <w:rPr>
@@ -8072,10 +8083,10 @@
           <w:highlight w:val="none"/>
         </w:rPr>
       </w:pPr>
-      <w:bookmarkStart w:id="40" w:name="_Toc26989"/>
-      <w:bookmarkStart w:id="41" w:name="_Toc9197"/>
-      <w:bookmarkStart w:id="42" w:name="_Toc12927"/>
-      <w:bookmarkStart w:id="43" w:name="_Toc102048462"/>
+      <w:bookmarkStart w:id="40" w:name="_Toc9197"/>
+      <w:bookmarkStart w:id="41" w:name="_Toc12927"/>
+      <w:bookmarkStart w:id="42" w:name="_Toc102048462"/>
+      <w:bookmarkStart w:id="43" w:name="_Toc26989"/>
       <w:r>
         <w:rPr>
           <w:rFonts w:hint="default" w:ascii="Times New Roman" w:hAnsi="Times New Roman" w:cs="Times New Roman"/>
@@ -8140,9 +8151,9 @@
         </w:rPr>
       </w:pPr>
       <w:bookmarkStart w:id="44" w:name="_Toc25676"/>
-      <w:bookmarkStart w:id="45" w:name="_Toc102048463"/>
-      <w:bookmarkStart w:id="46" w:name="_Toc12935"/>
-      <w:bookmarkStart w:id="47" w:name="_Toc10238"/>
+      <w:bookmarkStart w:id="45" w:name="_Toc12935"/>
+      <w:bookmarkStart w:id="46" w:name="_Toc10238"/>
+      <w:bookmarkStart w:id="47" w:name="_Toc102048463"/>
       <w:r>
         <w:rPr>
           <w:rFonts w:hint="default" w:ascii="Times New Roman" w:hAnsi="Times New Roman" w:cs="Times New Roman"/>
@@ -8317,8 +8328,8 @@
       </w:pPr>
       <w:bookmarkStart w:id="48" w:name="_Toc15535"/>
       <w:bookmarkStart w:id="49" w:name="_Toc102048464"/>
-      <w:bookmarkStart w:id="50" w:name="_Toc7851"/>
-      <w:bookmarkStart w:id="51" w:name="_Toc23313"/>
+      <w:bookmarkStart w:id="50" w:name="_Toc23313"/>
+      <w:bookmarkStart w:id="51" w:name="_Toc7851"/>
       <w:r>
         <w:rPr>
           <w:rFonts w:hint="default" w:ascii="Times New Roman" w:hAnsi="Times New Roman" w:cs="Times New Roman"/>
@@ -8491,10 +8502,10 @@
           <w:highlight w:val="none"/>
         </w:rPr>
       </w:pPr>
-      <w:bookmarkStart w:id="52" w:name="_Toc102048465"/>
-      <w:bookmarkStart w:id="53" w:name="_Toc8142"/>
-      <w:bookmarkStart w:id="54" w:name="_Toc19198"/>
-      <w:bookmarkStart w:id="55" w:name="_Toc600"/>
+      <w:bookmarkStart w:id="52" w:name="_Toc8142"/>
+      <w:bookmarkStart w:id="53" w:name="_Toc600"/>
+      <w:bookmarkStart w:id="54" w:name="_Toc102048465"/>
+      <w:bookmarkStart w:id="55" w:name="_Toc19198"/>
       <w:r>
         <w:rPr>
           <w:rFonts w:hint="default" w:ascii="Times New Roman" w:hAnsi="Times New Roman" w:cs="Times New Roman"/>
@@ -8924,9 +8935,9 @@
           <w:highlight w:val="none"/>
         </w:rPr>
       </w:pPr>
-      <w:bookmarkStart w:id="56" w:name="_Toc102048466"/>
-      <w:bookmarkStart w:id="57" w:name="_Toc14355"/>
-      <w:bookmarkStart w:id="58" w:name="_Toc13020"/>
+      <w:bookmarkStart w:id="56" w:name="_Toc13020"/>
+      <w:bookmarkStart w:id="57" w:name="_Toc102048466"/>
+      <w:bookmarkStart w:id="58" w:name="_Toc14355"/>
       <w:bookmarkStart w:id="59" w:name="_Toc21578"/>
       <w:r>
         <w:rPr>
@@ -9001,9 +9012,9 @@
         </w:rPr>
       </w:pPr>
       <w:bookmarkStart w:id="60" w:name="_Toc102048467"/>
-      <w:bookmarkStart w:id="61" w:name="_Toc14022"/>
-      <w:bookmarkStart w:id="62" w:name="_Toc22248"/>
-      <w:bookmarkStart w:id="63" w:name="_Toc11292"/>
+      <w:bookmarkStart w:id="61" w:name="_Toc22248"/>
+      <w:bookmarkStart w:id="62" w:name="_Toc11292"/>
+      <w:bookmarkStart w:id="63" w:name="_Toc14022"/>
       <w:r>
         <w:rPr>
           <w:rFonts w:hint="default" w:ascii="Times New Roman" w:hAnsi="Times New Roman" w:cs="Times New Roman"/>
@@ -9442,9 +9453,9 @@
           <w:highlight w:val="none"/>
         </w:rPr>
       </w:pPr>
-      <w:bookmarkStart w:id="64" w:name="_Toc168035627"/>
-      <w:bookmarkStart w:id="65" w:name="_Toc3250"/>
-      <w:bookmarkStart w:id="66" w:name="_Toc102048468"/>
+      <w:bookmarkStart w:id="64" w:name="_Toc102048468"/>
+      <w:bookmarkStart w:id="65" w:name="_Toc168035627"/>
+      <w:bookmarkStart w:id="66" w:name="_Toc3250"/>
       <w:bookmarkStart w:id="67" w:name="_Toc23765"/>
       <w:bookmarkStart w:id="68" w:name="_Toc21359"/>
       <w:r>
@@ -9853,10 +9864,10 @@
           <w:highlight w:val="none"/>
         </w:rPr>
       </w:pPr>
-      <w:bookmarkStart w:id="69" w:name="_Toc25335"/>
-      <w:bookmarkStart w:id="70" w:name="_Toc102048469"/>
-      <w:bookmarkStart w:id="71" w:name="_Toc16052"/>
-      <w:bookmarkStart w:id="72" w:name="_Toc10558"/>
+      <w:bookmarkStart w:id="69" w:name="_Toc102048469"/>
+      <w:bookmarkStart w:id="70" w:name="_Toc16052"/>
+      <w:bookmarkStart w:id="71" w:name="_Toc10558"/>
+      <w:bookmarkStart w:id="72" w:name="_Toc25335"/>
       <w:r>
         <w:rPr>
           <w:rFonts w:hint="default" w:ascii="Times New Roman" w:hAnsi="Times New Roman" w:cs="Times New Roman"/>
@@ -10216,8 +10227,8 @@
         </w:rPr>
       </w:pPr>
       <w:bookmarkStart w:id="73" w:name="_Toc30045"/>
-      <w:bookmarkStart w:id="74" w:name="_Toc8352"/>
-      <w:bookmarkStart w:id="75" w:name="_Toc102048470"/>
+      <w:bookmarkStart w:id="74" w:name="_Toc102048470"/>
+      <w:bookmarkStart w:id="75" w:name="_Toc8352"/>
       <w:bookmarkStart w:id="76" w:name="_Toc13432"/>
       <w:r>
         <w:rPr>
@@ -10469,19 +10480,7 @@
           <w:highlight w:val="none"/>
           <w:lang w:val="ru-RU"/>
         </w:rPr>
-        <w:t>запросы должны быть защищен</w:t>
-      </w:r>
-      <w:bookmarkStart w:id="149" w:name="_GoBack"/>
-      <w:bookmarkEnd w:id="149"/>
-      <w:r>
-        <w:rPr>
-          <w:rFonts w:hint="default" w:ascii="Times New Roman" w:hAnsi="Times New Roman" w:cs="Times New Roman"/>
-          <w:sz w:val="28"/>
-          <w:szCs w:val="28"/>
-          <w:highlight w:val="none"/>
-          <w:lang w:val="ru-RU"/>
-        </w:rPr>
-        <w:t xml:space="preserve">ы от </w:t>
+        <w:t xml:space="preserve">запросы должны быть защищены от </w:t>
       </w:r>
       <w:r>
         <w:rPr>
@@ -10710,10 +10709,10 @@
           <w:highlight w:val="none"/>
         </w:rPr>
       </w:pPr>
-      <w:bookmarkStart w:id="77" w:name="_Toc20827"/>
+      <w:bookmarkStart w:id="77" w:name="_Toc102048471"/>
       <w:bookmarkStart w:id="78" w:name="_Toc6451"/>
-      <w:bookmarkStart w:id="79" w:name="_Toc21931"/>
-      <w:bookmarkStart w:id="80" w:name="_Toc102048471"/>
+      <w:bookmarkStart w:id="79" w:name="_Toc20827"/>
+      <w:bookmarkStart w:id="80" w:name="_Toc21931"/>
       <w:r>
         <w:rPr>
           <w:rFonts w:hint="default" w:ascii="Times New Roman" w:hAnsi="Times New Roman" w:cs="Times New Roman"/>
@@ -10837,10 +10836,10 @@
           <w:highlight w:val="none"/>
         </w:rPr>
       </w:pPr>
-      <w:bookmarkStart w:id="81" w:name="_Toc10479"/>
-      <w:bookmarkStart w:id="82" w:name="_Toc30117"/>
-      <w:bookmarkStart w:id="83" w:name="_Toc102048472"/>
-      <w:bookmarkStart w:id="84" w:name="_Toc20846"/>
+      <w:bookmarkStart w:id="81" w:name="_Toc102048472"/>
+      <w:bookmarkStart w:id="82" w:name="_Toc20846"/>
+      <w:bookmarkStart w:id="83" w:name="_Toc10479"/>
+      <w:bookmarkStart w:id="84" w:name="_Toc30117"/>
       <w:r>
         <w:rPr>
           <w:rFonts w:hint="default" w:ascii="Times New Roman" w:hAnsi="Times New Roman" w:cs="Times New Roman"/>
@@ -11481,10 +11480,10 @@
           <w:szCs w:val="28"/>
         </w:rPr>
       </w:pPr>
-      <w:bookmarkStart w:id="93" w:name="_Toc29246"/>
-      <w:bookmarkStart w:id="94" w:name="_Toc102048475"/>
-      <w:bookmarkStart w:id="95" w:name="_Toc9472"/>
-      <w:bookmarkStart w:id="96" w:name="_Toc19837"/>
+      <w:bookmarkStart w:id="93" w:name="_Toc9472"/>
+      <w:bookmarkStart w:id="94" w:name="_Toc19837"/>
+      <w:bookmarkStart w:id="95" w:name="_Toc29246"/>
+      <w:bookmarkStart w:id="96" w:name="_Toc102048475"/>
       <w:r>
         <w:rPr>
           <w:rFonts w:hint="default" w:ascii="Times New Roman" w:hAnsi="Times New Roman" w:cs="Times New Roman"/>
@@ -11545,10 +11544,10 @@
           <w:szCs w:val="28"/>
         </w:rPr>
       </w:pPr>
-      <w:bookmarkStart w:id="97" w:name="_Toc14197"/>
-      <w:bookmarkStart w:id="98" w:name="_Toc17088"/>
+      <w:bookmarkStart w:id="97" w:name="_Toc102048476"/>
+      <w:bookmarkStart w:id="98" w:name="_Toc14197"/>
       <w:bookmarkStart w:id="99" w:name="_Toc14084"/>
-      <w:bookmarkStart w:id="100" w:name="_Toc102048476"/>
+      <w:bookmarkStart w:id="100" w:name="_Toc17088"/>
       <w:r>
         <w:rPr>
           <w:rFonts w:hint="default" w:ascii="Times New Roman" w:hAnsi="Times New Roman" w:cs="Times New Roman"/>
@@ -11715,8 +11714,8 @@
           <w:szCs w:val="28"/>
         </w:rPr>
       </w:pPr>
-      <w:bookmarkStart w:id="101" w:name="_Toc8717"/>
-      <w:bookmarkStart w:id="102" w:name="_Toc187275979"/>
+      <w:bookmarkStart w:id="101" w:name="_Toc187275979"/>
+      <w:bookmarkStart w:id="102" w:name="_Toc8717"/>
       <w:r>
         <w:rPr>
           <w:rFonts w:hint="default" w:ascii="Times New Roman" w:hAnsi="Times New Roman" w:cs="Times New Roman"/>
@@ -12091,10 +12090,10 @@
           <w:szCs w:val="28"/>
         </w:rPr>
       </w:pPr>
-      <w:bookmarkStart w:id="105" w:name="_Toc102048479"/>
-      <w:bookmarkStart w:id="106" w:name="_Toc18167"/>
-      <w:bookmarkStart w:id="107" w:name="_Toc9861"/>
-      <w:bookmarkStart w:id="108" w:name="_Toc24713"/>
+      <w:bookmarkStart w:id="105" w:name="_Toc18167"/>
+      <w:bookmarkStart w:id="106" w:name="_Toc9861"/>
+      <w:bookmarkStart w:id="107" w:name="_Toc24713"/>
+      <w:bookmarkStart w:id="108" w:name="_Toc102048479"/>
       <w:r>
         <w:rPr>
           <w:rFonts w:hint="default" w:ascii="Times New Roman" w:hAnsi="Times New Roman" w:cs="Times New Roman"/>
@@ -13470,8 +13469,8 @@
       </w:pPr>
       <w:bookmarkStart w:id="109" w:name="_Toc22823"/>
       <w:bookmarkStart w:id="110" w:name="_Toc24341"/>
-      <w:bookmarkStart w:id="111" w:name="_Toc102048480"/>
-      <w:bookmarkStart w:id="112" w:name="_Toc24740"/>
+      <w:bookmarkStart w:id="111" w:name="_Toc24740"/>
+      <w:bookmarkStart w:id="112" w:name="_Toc102048480"/>
       <w:r>
         <w:rPr>
           <w:rFonts w:hint="default" w:ascii="Times New Roman" w:hAnsi="Times New Roman" w:cs="Times New Roman"/>
@@ -13540,10 +13539,10 @@
           <w:szCs w:val="28"/>
         </w:rPr>
       </w:pPr>
-      <w:bookmarkStart w:id="113" w:name="_Toc21735"/>
+      <w:bookmarkStart w:id="113" w:name="_Toc1497"/>
       <w:bookmarkStart w:id="114" w:name="_Toc102048481"/>
       <w:bookmarkStart w:id="115" w:name="_Toc8670"/>
-      <w:bookmarkStart w:id="116" w:name="_Toc1497"/>
+      <w:bookmarkStart w:id="116" w:name="_Toc21735"/>
       <w:r>
         <w:rPr>
           <w:rFonts w:hint="default" w:ascii="Times New Roman" w:hAnsi="Times New Roman" w:cs="Times New Roman"/>
@@ -13759,8 +13758,8 @@
       </w:pPr>
       <w:bookmarkStart w:id="117" w:name="_Toc102048482"/>
       <w:bookmarkStart w:id="118" w:name="_Toc32342"/>
-      <w:bookmarkStart w:id="119" w:name="_Toc31748"/>
-      <w:bookmarkStart w:id="120" w:name="_Toc15598"/>
+      <w:bookmarkStart w:id="119" w:name="_Toc15598"/>
+      <w:bookmarkStart w:id="120" w:name="_Toc31748"/>
       <w:r>
         <w:rPr>
           <w:rFonts w:hint="default" w:ascii="Times New Roman" w:hAnsi="Times New Roman" w:cs="Times New Roman"/>
@@ -13823,8 +13822,8 @@
           <w:szCs w:val="28"/>
         </w:rPr>
       </w:pPr>
-      <w:bookmarkStart w:id="121" w:name="_Toc9490"/>
-      <w:bookmarkStart w:id="122" w:name="_Toc102048483"/>
+      <w:bookmarkStart w:id="121" w:name="_Toc102048483"/>
+      <w:bookmarkStart w:id="122" w:name="_Toc9490"/>
       <w:bookmarkStart w:id="123" w:name="_Toc23638"/>
       <w:bookmarkStart w:id="124" w:name="_Toc31685"/>
       <w:r>
@@ -14082,9 +14081,9 @@
           <w:szCs w:val="28"/>
         </w:rPr>
       </w:pPr>
-      <w:bookmarkStart w:id="125" w:name="_Toc26342"/>
-      <w:bookmarkStart w:id="126" w:name="_Toc17877"/>
-      <w:bookmarkStart w:id="127" w:name="_Toc26221"/>
+      <w:bookmarkStart w:id="125" w:name="_Toc26221"/>
+      <w:bookmarkStart w:id="126" w:name="_Toc26342"/>
+      <w:bookmarkStart w:id="127" w:name="_Toc17877"/>
       <w:bookmarkStart w:id="128" w:name="_Toc102048484"/>
       <w:r>
         <w:rPr>
@@ -14149,10 +14148,10 @@
           <w:szCs w:val="28"/>
         </w:rPr>
       </w:pPr>
-      <w:bookmarkStart w:id="129" w:name="_Toc3898"/>
-      <w:bookmarkStart w:id="130" w:name="_Toc26473"/>
-      <w:bookmarkStart w:id="131" w:name="_Toc102048485"/>
-      <w:bookmarkStart w:id="132" w:name="_Toc1956"/>
+      <w:bookmarkStart w:id="129" w:name="_Toc102048485"/>
+      <w:bookmarkStart w:id="130" w:name="_Toc1956"/>
+      <w:bookmarkStart w:id="131" w:name="_Toc3898"/>
+      <w:bookmarkStart w:id="132" w:name="_Toc26473"/>
       <w:r>
         <w:rPr>
           <w:rFonts w:hint="default" w:ascii="Times New Roman" w:hAnsi="Times New Roman" w:cs="Times New Roman"/>
@@ -19362,9 +19361,9 @@
         </w:rPr>
       </w:pPr>
       <w:bookmarkStart w:id="133" w:name="_Toc7064"/>
-      <w:bookmarkStart w:id="134" w:name="_Toc1794"/>
-      <w:bookmarkStart w:id="135" w:name="_Toc9958"/>
-      <w:bookmarkStart w:id="136" w:name="_Toc102048486"/>
+      <w:bookmarkStart w:id="134" w:name="_Toc9958"/>
+      <w:bookmarkStart w:id="135" w:name="_Toc102048486"/>
+      <w:bookmarkStart w:id="136" w:name="_Toc1794"/>
       <w:r>
         <w:rPr>
           <w:rFonts w:hint="default" w:ascii="Times New Roman" w:hAnsi="Times New Roman" w:cs="Times New Roman"/>
@@ -21617,10 +21616,10 @@
           <w:szCs w:val="28"/>
         </w:rPr>
       </w:pPr>
-      <w:bookmarkStart w:id="141" w:name="_Toc21668"/>
+      <w:bookmarkStart w:id="141" w:name="_Toc102048488"/>
       <w:bookmarkStart w:id="142" w:name="_Toc17310"/>
-      <w:bookmarkStart w:id="143" w:name="_Toc102048488"/>
-      <w:bookmarkStart w:id="144" w:name="_Toc19703"/>
+      <w:bookmarkStart w:id="143" w:name="_Toc19703"/>
+      <w:bookmarkStart w:id="144" w:name="_Toc21668"/>
       <w:r>
         <w:rPr>
           <w:rFonts w:hint="default" w:ascii="Times New Roman" w:hAnsi="Times New Roman" w:cs="Times New Roman"/>
@@ -21684,8 +21683,8 @@
         </w:rPr>
       </w:pPr>
       <w:bookmarkStart w:id="145" w:name="_Toc32150"/>
-      <w:bookmarkStart w:id="146" w:name="_Toc12287"/>
-      <w:bookmarkStart w:id="147" w:name="_Toc17156"/>
+      <w:bookmarkStart w:id="146" w:name="_Toc17156"/>
+      <w:bookmarkStart w:id="147" w:name="_Toc12287"/>
       <w:bookmarkStart w:id="148" w:name="_Toc102048489"/>
       <w:r>
         <w:rPr>

</xml_diff>

<commit_message>
Add user login rate limiting with enhanced error handling details
</commit_message>
<xml_diff>
--- a/docs/TZ.docx
+++ b/docs/TZ.docx
@@ -824,17 +824,7 @@
                 <w:szCs w:val="28"/>
                 <w:lang w:eastAsia="en-US"/>
               </w:rPr>
-              <w:t>«___» _________________</w:t>
-            </w:r>
-            <w:bookmarkStart w:id="149" w:name="_GoBack"/>
-            <w:bookmarkEnd w:id="149"/>
-            <w:r>
-              <w:rPr>
-                <w:sz w:val="28"/>
-                <w:szCs w:val="28"/>
-                <w:lang w:eastAsia="en-US"/>
-              </w:rPr>
-              <w:t>20___г.</w:t>
+              <w:t>«___» _________________20___г.</w:t>
             </w:r>
           </w:p>
           <w:p>
@@ -5759,10 +5749,10 @@
           <w:szCs w:val="28"/>
         </w:rPr>
       </w:pPr>
-      <w:bookmarkStart w:id="0" w:name="_Toc9089"/>
-      <w:bookmarkStart w:id="1" w:name="_Toc4565"/>
-      <w:bookmarkStart w:id="2" w:name="_Toc23774"/>
-      <w:bookmarkStart w:id="3" w:name="_Toc102048452"/>
+      <w:bookmarkStart w:id="0" w:name="_Toc4565"/>
+      <w:bookmarkStart w:id="1" w:name="_Toc23774"/>
+      <w:bookmarkStart w:id="2" w:name="_Toc102048452"/>
+      <w:bookmarkStart w:id="3" w:name="_Toc9089"/>
       <w:r>
         <w:rPr>
           <w:rFonts w:hint="default" w:ascii="Times New Roman" w:hAnsi="Times New Roman" w:cs="Times New Roman"/>
@@ -5824,9 +5814,9 @@
         </w:rPr>
       </w:pPr>
       <w:bookmarkStart w:id="4" w:name="_Toc102048453"/>
-      <w:bookmarkStart w:id="5" w:name="_Toc26812"/>
-      <w:bookmarkStart w:id="6" w:name="_Toc19254"/>
-      <w:bookmarkStart w:id="7" w:name="_Toc8507"/>
+      <w:bookmarkStart w:id="5" w:name="_Toc8507"/>
+      <w:bookmarkStart w:id="6" w:name="_Toc26812"/>
+      <w:bookmarkStart w:id="7" w:name="_Toc19254"/>
       <w:r>
         <w:rPr>
           <w:rFonts w:hint="default" w:ascii="Times New Roman" w:hAnsi="Times New Roman" w:cs="Times New Roman"/>
@@ -6016,9 +6006,9 @@
           <w:szCs w:val="28"/>
         </w:rPr>
       </w:pPr>
-      <w:bookmarkStart w:id="8" w:name="_Toc102048454"/>
-      <w:bookmarkStart w:id="9" w:name="_Toc17450"/>
-      <w:bookmarkStart w:id="10" w:name="_Toc28482"/>
+      <w:bookmarkStart w:id="8" w:name="_Toc28482"/>
+      <w:bookmarkStart w:id="9" w:name="_Toc102048454"/>
+      <w:bookmarkStart w:id="10" w:name="_Toc17450"/>
       <w:bookmarkStart w:id="11" w:name="_Toc24390"/>
       <w:r>
         <w:rPr>
@@ -6184,10 +6174,10 @@
           <w:szCs w:val="28"/>
         </w:rPr>
       </w:pPr>
-      <w:bookmarkStart w:id="12" w:name="_Toc29757"/>
-      <w:bookmarkStart w:id="13" w:name="_Toc8060"/>
-      <w:bookmarkStart w:id="14" w:name="_Toc102048455"/>
-      <w:bookmarkStart w:id="15" w:name="_Toc4017"/>
+      <w:bookmarkStart w:id="12" w:name="_Toc8060"/>
+      <w:bookmarkStart w:id="13" w:name="_Toc29757"/>
+      <w:bookmarkStart w:id="14" w:name="_Toc4017"/>
+      <w:bookmarkStart w:id="15" w:name="_Toc102048455"/>
       <w:r>
         <w:rPr>
           <w:rFonts w:hint="default" w:ascii="Times New Roman" w:hAnsi="Times New Roman" w:cs="Times New Roman"/>
@@ -6464,10 +6454,10 @@
           <w:szCs w:val="28"/>
         </w:rPr>
       </w:pPr>
-      <w:bookmarkStart w:id="16" w:name="_Toc20812"/>
-      <w:bookmarkStart w:id="17" w:name="_Toc7828"/>
-      <w:bookmarkStart w:id="18" w:name="_Toc102048456"/>
-      <w:bookmarkStart w:id="19" w:name="_Toc20447"/>
+      <w:bookmarkStart w:id="16" w:name="_Toc102048456"/>
+      <w:bookmarkStart w:id="17" w:name="_Toc20812"/>
+      <w:bookmarkStart w:id="18" w:name="_Toc20447"/>
+      <w:bookmarkStart w:id="19" w:name="_Toc7828"/>
       <w:r>
         <w:rPr>
           <w:rFonts w:hint="default" w:ascii="Times New Roman" w:hAnsi="Times New Roman" w:cs="Times New Roman"/>
@@ -6633,10 +6623,10 @@
           <w:lang w:val="en-US"/>
         </w:rPr>
       </w:pPr>
-      <w:bookmarkStart w:id="20" w:name="_Toc8266"/>
+      <w:bookmarkStart w:id="20" w:name="_Toc102048457"/>
       <w:bookmarkStart w:id="21" w:name="_Toc31000"/>
-      <w:bookmarkStart w:id="22" w:name="_Toc9973"/>
-      <w:bookmarkStart w:id="23" w:name="_Toc102048457"/>
+      <w:bookmarkStart w:id="22" w:name="_Toc8266"/>
+      <w:bookmarkStart w:id="23" w:name="_Toc9973"/>
       <w:r>
         <w:rPr>
           <w:rFonts w:hint="default" w:ascii="Times New Roman" w:hAnsi="Times New Roman" w:cs="Times New Roman"/>
@@ -6696,10 +6686,10 @@
           <w:szCs w:val="28"/>
         </w:rPr>
       </w:pPr>
-      <w:bookmarkStart w:id="24" w:name="_Toc102048458"/>
-      <w:bookmarkStart w:id="25" w:name="_Toc26102"/>
-      <w:bookmarkStart w:id="26" w:name="_Toc18340"/>
-      <w:bookmarkStart w:id="27" w:name="_Toc3322"/>
+      <w:bookmarkStart w:id="24" w:name="_Toc26102"/>
+      <w:bookmarkStart w:id="25" w:name="_Toc102048458"/>
+      <w:bookmarkStart w:id="26" w:name="_Toc3322"/>
+      <w:bookmarkStart w:id="27" w:name="_Toc18340"/>
       <w:r>
         <w:rPr>
           <w:rFonts w:hint="default" w:ascii="Times New Roman" w:hAnsi="Times New Roman" w:cs="Times New Roman"/>
@@ -7068,26 +7058,20 @@
           <w:shd w:val="clear" w:color="auto" w:fill="auto"/>
           <w:lang w:val="en-US"/>
         </w:rPr>
-        <w:t>- авторизация пользователей с использованием JWT-токенов, включая механизм обновления токенов (refresh tokens), хранение информации о blacklist-токенах, возможность изменения пароля и управления профилем;</w:t>
-      </w:r>
-    </w:p>
-    <w:p>
-      <w:pPr>
-        <w:pageBreakBefore w:val="0"/>
-        <w:widowControl/>
-        <w:kinsoku/>
-        <w:wordWrap/>
-        <w:overflowPunct/>
-        <w:topLinePunct w:val="0"/>
-        <w:autoSpaceDE/>
-        <w:autoSpaceDN/>
-        <w:bidi w:val="0"/>
-        <w:adjustRightInd/>
-        <w:snapToGrid/>
-        <w:spacing w:line="360" w:lineRule="auto"/>
-        <w:ind w:firstLine="709"/>
-        <w:jc w:val="both"/>
-        <w:textAlignment w:val="auto"/>
+        <w:t>- авторизация пользователе</w:t>
+      </w:r>
+      <w:r>
+        <w:rPr>
+          <w:rFonts w:hint="default" w:cs="Times New Roman"/>
+          <w:sz w:val="28"/>
+          <w:szCs w:val="28"/>
+          <w:highlight w:val="none"/>
+          <w:shd w:val="clear" w:color="auto" w:fill="auto"/>
+          <w:lang w:val="ru-RU"/>
+        </w:rPr>
+        <w:t xml:space="preserve">й, </w:t>
+      </w:r>
+      <w:r>
         <w:rPr>
           <w:rFonts w:hint="default" w:ascii="Times New Roman" w:hAnsi="Times New Roman" w:cs="Times New Roman"/>
           <w:sz w:val="28"/>
@@ -7096,8 +7080,26 @@
           <w:shd w:val="clear" w:color="auto" w:fill="auto"/>
           <w:lang w:val="en-US"/>
         </w:rPr>
-      </w:pPr>
-      <w:r>
+        <w:t>возможность изменения пароля и управления профилем;</w:t>
+      </w:r>
+    </w:p>
+    <w:p>
+      <w:pPr>
+        <w:pageBreakBefore w:val="0"/>
+        <w:widowControl/>
+        <w:kinsoku/>
+        <w:wordWrap/>
+        <w:overflowPunct/>
+        <w:topLinePunct w:val="0"/>
+        <w:autoSpaceDE/>
+        <w:autoSpaceDN/>
+        <w:bidi w:val="0"/>
+        <w:adjustRightInd/>
+        <w:snapToGrid/>
+        <w:spacing w:line="360" w:lineRule="auto"/>
+        <w:ind w:firstLine="709"/>
+        <w:jc w:val="both"/>
+        <w:textAlignment w:val="auto"/>
         <w:rPr>
           <w:rFonts w:hint="default" w:ascii="Times New Roman" w:hAnsi="Times New Roman" w:cs="Times New Roman"/>
           <w:sz w:val="28"/>
@@ -7106,26 +7108,8 @@
           <w:shd w:val="clear" w:color="auto" w:fill="auto"/>
           <w:lang w:val="en-US"/>
         </w:rPr>
-        <w:t>- ограничение частоты запросов (rate limiting) для защиты от атак и злоупотребления системой, включая: ограничение попыток входа (5 попыток за 5 минут), ограничение смены пароля (2 раза в 24 часа), ограничение обновления токенов (10 раз в час), ограничение смены имени пользователя (2 раза в час);</w:t>
-      </w:r>
-    </w:p>
-    <w:p>
-      <w:pPr>
-        <w:pageBreakBefore w:val="0"/>
-        <w:widowControl/>
-        <w:kinsoku/>
-        <w:wordWrap/>
-        <w:overflowPunct/>
-        <w:topLinePunct w:val="0"/>
-        <w:autoSpaceDE/>
-        <w:autoSpaceDN/>
-        <w:bidi w:val="0"/>
-        <w:adjustRightInd/>
-        <w:snapToGrid/>
-        <w:spacing w:line="360" w:lineRule="auto"/>
-        <w:ind w:firstLine="709"/>
-        <w:jc w:val="both"/>
-        <w:textAlignment w:val="auto"/>
+      </w:pPr>
+      <w:r>
         <w:rPr>
           <w:rFonts w:hint="default" w:ascii="Times New Roman" w:hAnsi="Times New Roman" w:cs="Times New Roman"/>
           <w:sz w:val="28"/>
@@ -7134,17 +7118,18 @@
           <w:shd w:val="clear" w:color="auto" w:fill="auto"/>
           <w:lang w:val="en-US"/>
         </w:rPr>
-      </w:pPr>
-      <w:r>
-        <w:rPr>
-          <w:rFonts w:hint="default" w:ascii="Times New Roman" w:hAnsi="Times New Roman" w:cs="Times New Roman"/>
+        <w:t>- ограничение частоты запросов (rate limiting) для защиты от атак и злоупотребления системой, включая: ограничение попыток входа (</w:t>
+      </w:r>
+      <w:r>
+        <w:rPr>
+          <w:rFonts w:hint="default" w:cs="Times New Roman"/>
           <w:sz w:val="28"/>
           <w:szCs w:val="28"/>
           <w:highlight w:val="none"/>
           <w:shd w:val="clear" w:color="auto" w:fill="auto"/>
           <w:lang w:val="ru-RU"/>
         </w:rPr>
-        <w:t>- возможность оставлять отзывы и оценки провайдерам (рейтинг от 1 до 5 звёзд, текстовый комментарий)</w:t>
+        <w:t>10</w:t>
       </w:r>
       <w:r>
         <w:rPr>
@@ -7155,26 +7140,20 @@
           <w:shd w:val="clear" w:color="auto" w:fill="auto"/>
           <w:lang w:val="en-US"/>
         </w:rPr>
-        <w:t>;</w:t>
-      </w:r>
-    </w:p>
-    <w:p>
-      <w:pPr>
-        <w:pageBreakBefore w:val="0"/>
-        <w:widowControl/>
-        <w:kinsoku/>
-        <w:wordWrap/>
-        <w:overflowPunct/>
-        <w:topLinePunct w:val="0"/>
-        <w:autoSpaceDE/>
-        <w:autoSpaceDN/>
-        <w:bidi w:val="0"/>
-        <w:adjustRightInd/>
-        <w:snapToGrid/>
-        <w:spacing w:line="360" w:lineRule="auto"/>
-        <w:ind w:firstLine="709"/>
-        <w:jc w:val="both"/>
-        <w:textAlignment w:val="auto"/>
+        <w:t xml:space="preserve"> попыток за 5 минут), ограничение смены пароля (</w:t>
+      </w:r>
+      <w:r>
+        <w:rPr>
+          <w:rFonts w:hint="default" w:cs="Times New Roman"/>
+          <w:sz w:val="28"/>
+          <w:szCs w:val="28"/>
+          <w:highlight w:val="none"/>
+          <w:shd w:val="clear" w:color="auto" w:fill="auto"/>
+          <w:lang w:val="ru-RU"/>
+        </w:rPr>
+        <w:t>10</w:t>
+      </w:r>
+      <w:r>
         <w:rPr>
           <w:rFonts w:hint="default" w:ascii="Times New Roman" w:hAnsi="Times New Roman" w:cs="Times New Roman"/>
           <w:sz w:val="28"/>
@@ -7183,18 +7162,10 @@
           <w:shd w:val="clear" w:color="auto" w:fill="auto"/>
           <w:lang w:val="en-US"/>
         </w:rPr>
-      </w:pPr>
-      <w:r>
-        <w:rPr>
-          <w:rFonts w:hint="default" w:ascii="Times New Roman" w:hAnsi="Times New Roman" w:cs="Times New Roman"/>
-          <w:sz w:val="28"/>
-          <w:szCs w:val="28"/>
-          <w:highlight w:val="none"/>
-          <w:shd w:val="clear" w:color="auto" w:fill="auto"/>
-          <w:lang w:val="ru-RU"/>
-        </w:rPr>
-        <w:t>- просмотр отзывов о провайдерах с отображением рейтинга, текста отзыва, даты публикации и возможностью сортировки по дате или оценке</w:t>
-      </w:r>
+        <w:t xml:space="preserve"> раз</w:t>
+      </w:r>
+      <w:bookmarkStart w:id="149" w:name="_GoBack"/>
+      <w:bookmarkEnd w:id="149"/>
       <w:r>
         <w:rPr>
           <w:rFonts w:hint="default" w:ascii="Times New Roman" w:hAnsi="Times New Roman" w:cs="Times New Roman"/>
@@ -7204,26 +7175,20 @@
           <w:shd w:val="clear" w:color="auto" w:fill="auto"/>
           <w:lang w:val="en-US"/>
         </w:rPr>
-        <w:t>;</w:t>
-      </w:r>
-    </w:p>
-    <w:p>
-      <w:pPr>
-        <w:pageBreakBefore w:val="0"/>
-        <w:widowControl/>
-        <w:kinsoku/>
-        <w:wordWrap/>
-        <w:overflowPunct/>
-        <w:topLinePunct w:val="0"/>
-        <w:autoSpaceDE/>
-        <w:autoSpaceDN/>
-        <w:bidi w:val="0"/>
-        <w:adjustRightInd/>
-        <w:snapToGrid/>
-        <w:spacing w:line="360" w:lineRule="auto"/>
-        <w:ind w:firstLine="709"/>
-        <w:jc w:val="both"/>
-        <w:textAlignment w:val="auto"/>
+        <w:t xml:space="preserve"> в 24 часа), ограничение обновления токенов (10 раз в час), ограничение смены имени пользователя (</w:t>
+      </w:r>
+      <w:r>
+        <w:rPr>
+          <w:rFonts w:hint="default" w:cs="Times New Roman"/>
+          <w:sz w:val="28"/>
+          <w:szCs w:val="28"/>
+          <w:highlight w:val="none"/>
+          <w:shd w:val="clear" w:color="auto" w:fill="auto"/>
+          <w:lang w:val="ru-RU"/>
+        </w:rPr>
+        <w:t>10</w:t>
+      </w:r>
+      <w:r>
         <w:rPr>
           <w:rFonts w:hint="default" w:ascii="Times New Roman" w:hAnsi="Times New Roman" w:cs="Times New Roman"/>
           <w:sz w:val="28"/>
@@ -7232,19 +7197,26 @@
           <w:shd w:val="clear" w:color="auto" w:fill="auto"/>
           <w:lang w:val="en-US"/>
         </w:rPr>
-      </w:pPr>
-      <w:r>
-        <w:rPr>
-          <w:rFonts w:hint="default" w:ascii="Times New Roman" w:hAnsi="Times New Roman" w:cs="Times New Roman"/>
-          <w:sz w:val="28"/>
-          <w:szCs w:val="28"/>
-          <w:highlight w:val="none"/>
-          <w:shd w:val="clear" w:color="auto" w:fill="auto"/>
-          <w:lang w:val="ru-RU"/>
-        </w:rPr>
-        <w:t>- сохранение истории поиска для авторизованных пользователей с возможностью быстрого доступа к ранее просмотренным тарифам</w:t>
-      </w:r>
-      <w:r>
+        <w:t xml:space="preserve"> раз в час);</w:t>
+      </w:r>
+    </w:p>
+    <w:p>
+      <w:pPr>
+        <w:pageBreakBefore w:val="0"/>
+        <w:widowControl/>
+        <w:kinsoku/>
+        <w:wordWrap/>
+        <w:overflowPunct/>
+        <w:topLinePunct w:val="0"/>
+        <w:autoSpaceDE/>
+        <w:autoSpaceDN/>
+        <w:bidi w:val="0"/>
+        <w:adjustRightInd/>
+        <w:snapToGrid/>
+        <w:spacing w:line="360" w:lineRule="auto"/>
+        <w:ind w:firstLine="709"/>
+        <w:jc w:val="both"/>
+        <w:textAlignment w:val="auto"/>
         <w:rPr>
           <w:rFonts w:hint="default" w:ascii="Times New Roman" w:hAnsi="Times New Roman" w:cs="Times New Roman"/>
           <w:sz w:val="28"/>
@@ -7253,26 +7225,8 @@
           <w:shd w:val="clear" w:color="auto" w:fill="auto"/>
           <w:lang w:val="en-US"/>
         </w:rPr>
-        <w:t>;</w:t>
-      </w:r>
-    </w:p>
-    <w:p>
-      <w:pPr>
-        <w:pageBreakBefore w:val="0"/>
-        <w:widowControl/>
-        <w:kinsoku/>
-        <w:wordWrap/>
-        <w:overflowPunct/>
-        <w:topLinePunct w:val="0"/>
-        <w:autoSpaceDE/>
-        <w:autoSpaceDN/>
-        <w:bidi w:val="0"/>
-        <w:adjustRightInd/>
-        <w:snapToGrid/>
-        <w:spacing w:line="360" w:lineRule="auto"/>
-        <w:ind w:firstLine="709"/>
-        <w:jc w:val="both"/>
-        <w:textAlignment w:val="auto"/>
+      </w:pPr>
+      <w:r>
         <w:rPr>
           <w:rFonts w:hint="default" w:ascii="Times New Roman" w:hAnsi="Times New Roman" w:cs="Times New Roman"/>
           <w:sz w:val="28"/>
@@ -7281,7 +7235,8 @@
           <w:shd w:val="clear" w:color="auto" w:fill="auto"/>
           <w:lang w:val="ru-RU"/>
         </w:rPr>
-      </w:pPr>
+        <w:t>- возможность оставлять отзывы и оценки провайдерам (рейтинг от 1 до 5 звёзд, текстовый комментарий)</w:t>
+      </w:r>
       <w:r>
         <w:rPr>
           <w:rFonts w:hint="default" w:ascii="Times New Roman" w:hAnsi="Times New Roman" w:cs="Times New Roman"/>
@@ -7291,20 +7246,26 @@
           <w:shd w:val="clear" w:color="auto" w:fill="auto"/>
           <w:lang w:val="en-US"/>
         </w:rPr>
-        <w:t xml:space="preserve">- административная панель для управления данными о провайдерах и тарифах, включающая возможность добавления, редактирования и удаления провайдеров, создания и </w:t>
-      </w:r>
-      <w:r>
-        <w:rPr>
-          <w:rFonts w:hint="default" w:ascii="Times New Roman" w:hAnsi="Times New Roman" w:cs="Times New Roman"/>
-          <w:sz w:val="28"/>
-          <w:szCs w:val="28"/>
-          <w:highlight w:val="none"/>
-          <w:shd w:val="clear" w:color="auto" w:fill="auto"/>
-          <w:lang w:val="ru-RU"/>
-        </w:rPr>
-        <w:t xml:space="preserve">редактирования </w:t>
-      </w:r>
-      <w:r>
+        <w:t>;</w:t>
+      </w:r>
+    </w:p>
+    <w:p>
+      <w:pPr>
+        <w:pageBreakBefore w:val="0"/>
+        <w:widowControl/>
+        <w:kinsoku/>
+        <w:wordWrap/>
+        <w:overflowPunct/>
+        <w:topLinePunct w:val="0"/>
+        <w:autoSpaceDE/>
+        <w:autoSpaceDN/>
+        <w:bidi w:val="0"/>
+        <w:adjustRightInd/>
+        <w:snapToGrid/>
+        <w:spacing w:line="360" w:lineRule="auto"/>
+        <w:ind w:firstLine="709"/>
+        <w:jc w:val="both"/>
+        <w:textAlignment w:val="auto"/>
         <w:rPr>
           <w:rFonts w:hint="default" w:ascii="Times New Roman" w:hAnsi="Times New Roman" w:cs="Times New Roman"/>
           <w:sz w:val="28"/>
@@ -7313,6 +7274,136 @@
           <w:shd w:val="clear" w:color="auto" w:fill="auto"/>
           <w:lang w:val="en-US"/>
         </w:rPr>
+      </w:pPr>
+      <w:r>
+        <w:rPr>
+          <w:rFonts w:hint="default" w:ascii="Times New Roman" w:hAnsi="Times New Roman" w:cs="Times New Roman"/>
+          <w:sz w:val="28"/>
+          <w:szCs w:val="28"/>
+          <w:highlight w:val="none"/>
+          <w:shd w:val="clear" w:color="auto" w:fill="auto"/>
+          <w:lang w:val="ru-RU"/>
+        </w:rPr>
+        <w:t>- просмотр отзывов о провайдерах с отображением рейтинга, текста отзыва, даты публикации и возможностью сортировки по дате или оценке</w:t>
+      </w:r>
+      <w:r>
+        <w:rPr>
+          <w:rFonts w:hint="default" w:ascii="Times New Roman" w:hAnsi="Times New Roman" w:cs="Times New Roman"/>
+          <w:sz w:val="28"/>
+          <w:szCs w:val="28"/>
+          <w:highlight w:val="none"/>
+          <w:shd w:val="clear" w:color="auto" w:fill="auto"/>
+          <w:lang w:val="en-US"/>
+        </w:rPr>
+        <w:t>;</w:t>
+      </w:r>
+    </w:p>
+    <w:p>
+      <w:pPr>
+        <w:pageBreakBefore w:val="0"/>
+        <w:widowControl/>
+        <w:kinsoku/>
+        <w:wordWrap/>
+        <w:overflowPunct/>
+        <w:topLinePunct w:val="0"/>
+        <w:autoSpaceDE/>
+        <w:autoSpaceDN/>
+        <w:bidi w:val="0"/>
+        <w:adjustRightInd/>
+        <w:snapToGrid/>
+        <w:spacing w:line="360" w:lineRule="auto"/>
+        <w:ind w:firstLine="709"/>
+        <w:jc w:val="both"/>
+        <w:textAlignment w:val="auto"/>
+        <w:rPr>
+          <w:rFonts w:hint="default" w:ascii="Times New Roman" w:hAnsi="Times New Roman" w:cs="Times New Roman"/>
+          <w:sz w:val="28"/>
+          <w:szCs w:val="28"/>
+          <w:highlight w:val="none"/>
+          <w:shd w:val="clear" w:color="auto" w:fill="auto"/>
+          <w:lang w:val="en-US"/>
+        </w:rPr>
+      </w:pPr>
+      <w:r>
+        <w:rPr>
+          <w:rFonts w:hint="default" w:ascii="Times New Roman" w:hAnsi="Times New Roman" w:cs="Times New Roman"/>
+          <w:sz w:val="28"/>
+          <w:szCs w:val="28"/>
+          <w:highlight w:val="none"/>
+          <w:shd w:val="clear" w:color="auto" w:fill="auto"/>
+          <w:lang w:val="ru-RU"/>
+        </w:rPr>
+        <w:t>- сохранение истории поиска для авторизованных пользователей с возможностью быстрого доступа к ранее просмотренным тарифам</w:t>
+      </w:r>
+      <w:r>
+        <w:rPr>
+          <w:rFonts w:hint="default" w:ascii="Times New Roman" w:hAnsi="Times New Roman" w:cs="Times New Roman"/>
+          <w:sz w:val="28"/>
+          <w:szCs w:val="28"/>
+          <w:highlight w:val="none"/>
+          <w:shd w:val="clear" w:color="auto" w:fill="auto"/>
+          <w:lang w:val="en-US"/>
+        </w:rPr>
+        <w:t>;</w:t>
+      </w:r>
+    </w:p>
+    <w:p>
+      <w:pPr>
+        <w:pageBreakBefore w:val="0"/>
+        <w:widowControl/>
+        <w:kinsoku/>
+        <w:wordWrap/>
+        <w:overflowPunct/>
+        <w:topLinePunct w:val="0"/>
+        <w:autoSpaceDE/>
+        <w:autoSpaceDN/>
+        <w:bidi w:val="0"/>
+        <w:adjustRightInd/>
+        <w:snapToGrid/>
+        <w:spacing w:line="360" w:lineRule="auto"/>
+        <w:ind w:firstLine="709"/>
+        <w:jc w:val="both"/>
+        <w:textAlignment w:val="auto"/>
+        <w:rPr>
+          <w:rFonts w:hint="default" w:ascii="Times New Roman" w:hAnsi="Times New Roman" w:cs="Times New Roman"/>
+          <w:sz w:val="28"/>
+          <w:szCs w:val="28"/>
+          <w:highlight w:val="none"/>
+          <w:shd w:val="clear" w:color="auto" w:fill="auto"/>
+          <w:lang w:val="ru-RU"/>
+        </w:rPr>
+      </w:pPr>
+      <w:r>
+        <w:rPr>
+          <w:rFonts w:hint="default" w:ascii="Times New Roman" w:hAnsi="Times New Roman" w:cs="Times New Roman"/>
+          <w:sz w:val="28"/>
+          <w:szCs w:val="28"/>
+          <w:highlight w:val="none"/>
+          <w:shd w:val="clear" w:color="auto" w:fill="auto"/>
+          <w:lang w:val="en-US"/>
+        </w:rPr>
+        <w:t xml:space="preserve">- административная панель для управления данными о провайдерах и тарифах, включающая возможность добавления, редактирования и удаления провайдеров, создания и </w:t>
+      </w:r>
+      <w:r>
+        <w:rPr>
+          <w:rFonts w:hint="default" w:ascii="Times New Roman" w:hAnsi="Times New Roman" w:cs="Times New Roman"/>
+          <w:sz w:val="28"/>
+          <w:szCs w:val="28"/>
+          <w:highlight w:val="none"/>
+          <w:shd w:val="clear" w:color="auto" w:fill="auto"/>
+          <w:lang w:val="ru-RU"/>
+        </w:rPr>
+        <w:t xml:space="preserve">редактирования </w:t>
+      </w:r>
+      <w:r>
+        <w:rPr>
+          <w:rFonts w:hint="default" w:ascii="Times New Roman" w:hAnsi="Times New Roman" w:cs="Times New Roman"/>
+          <w:sz w:val="28"/>
+          <w:szCs w:val="28"/>
+          <w:highlight w:val="none"/>
+          <w:shd w:val="clear" w:color="auto" w:fill="auto"/>
+          <w:lang w:val="en-US"/>
+        </w:rPr>
         <w:t>тарифных планов</w:t>
       </w:r>
       <w:r>
@@ -7447,10 +7538,10 @@
           <w:szCs w:val="28"/>
         </w:rPr>
       </w:pPr>
-      <w:bookmarkStart w:id="28" w:name="_Toc102048459"/>
-      <w:bookmarkStart w:id="29" w:name="_Toc18"/>
-      <w:bookmarkStart w:id="30" w:name="_Toc24240"/>
-      <w:bookmarkStart w:id="31" w:name="_Toc17054"/>
+      <w:bookmarkStart w:id="28" w:name="_Toc17054"/>
+      <w:bookmarkStart w:id="29" w:name="_Toc24240"/>
+      <w:bookmarkStart w:id="30" w:name="_Toc102048459"/>
+      <w:bookmarkStart w:id="31" w:name="_Toc18"/>
       <w:r>
         <w:rPr>
           <w:rFonts w:hint="default" w:ascii="Times New Roman" w:hAnsi="Times New Roman" w:cs="Times New Roman"/>
@@ -7756,9 +7847,9 @@
           <w:highlight w:val="none"/>
         </w:rPr>
       </w:pPr>
-      <w:bookmarkStart w:id="32" w:name="_Toc2999"/>
-      <w:bookmarkStart w:id="33" w:name="_Toc102048460"/>
-      <w:bookmarkStart w:id="34" w:name="_Toc28551"/>
+      <w:bookmarkStart w:id="32" w:name="_Toc28551"/>
+      <w:bookmarkStart w:id="33" w:name="_Toc2999"/>
+      <w:bookmarkStart w:id="34" w:name="_Toc102048460"/>
       <w:bookmarkStart w:id="35" w:name="_Toc21643"/>
       <w:r>
         <w:rPr>
@@ -7915,10 +8006,10 @@
           <w:highlight w:val="none"/>
         </w:rPr>
       </w:pPr>
-      <w:bookmarkStart w:id="36" w:name="_Toc2147"/>
-      <w:bookmarkStart w:id="37" w:name="_Toc32626"/>
-      <w:bookmarkStart w:id="38" w:name="_Toc10844"/>
-      <w:bookmarkStart w:id="39" w:name="_Toc102048461"/>
+      <w:bookmarkStart w:id="36" w:name="_Toc32626"/>
+      <w:bookmarkStart w:id="37" w:name="_Toc2147"/>
+      <w:bookmarkStart w:id="38" w:name="_Toc102048461"/>
+      <w:bookmarkStart w:id="39" w:name="_Toc10844"/>
       <w:r>
         <w:rPr>
           <w:rFonts w:hint="default" w:ascii="Times New Roman" w:hAnsi="Times New Roman" w:cs="Times New Roman"/>
@@ -8091,10 +8182,10 @@
           <w:highlight w:val="none"/>
         </w:rPr>
       </w:pPr>
-      <w:bookmarkStart w:id="40" w:name="_Toc12927"/>
-      <w:bookmarkStart w:id="41" w:name="_Toc26989"/>
+      <w:bookmarkStart w:id="40" w:name="_Toc26989"/>
+      <w:bookmarkStart w:id="41" w:name="_Toc102048462"/>
       <w:bookmarkStart w:id="42" w:name="_Toc9197"/>
-      <w:bookmarkStart w:id="43" w:name="_Toc102048462"/>
+      <w:bookmarkStart w:id="43" w:name="_Toc12927"/>
       <w:r>
         <w:rPr>
           <w:rFonts w:hint="default" w:ascii="Times New Roman" w:hAnsi="Times New Roman" w:cs="Times New Roman"/>
@@ -8158,10 +8249,10 @@
           <w:highlight w:val="none"/>
         </w:rPr>
       </w:pPr>
-      <w:bookmarkStart w:id="44" w:name="_Toc12935"/>
-      <w:bookmarkStart w:id="45" w:name="_Toc10238"/>
-      <w:bookmarkStart w:id="46" w:name="_Toc25676"/>
-      <w:bookmarkStart w:id="47" w:name="_Toc102048463"/>
+      <w:bookmarkStart w:id="44" w:name="_Toc10238"/>
+      <w:bookmarkStart w:id="45" w:name="_Toc102048463"/>
+      <w:bookmarkStart w:id="46" w:name="_Toc12935"/>
+      <w:bookmarkStart w:id="47" w:name="_Toc25676"/>
       <w:r>
         <w:rPr>
           <w:rFonts w:hint="default" w:ascii="Times New Roman" w:hAnsi="Times New Roman" w:cs="Times New Roman"/>
@@ -8334,9 +8425,9 @@
           <w:highlight w:val="none"/>
         </w:rPr>
       </w:pPr>
-      <w:bookmarkStart w:id="48" w:name="_Toc15535"/>
-      <w:bookmarkStart w:id="49" w:name="_Toc102048464"/>
-      <w:bookmarkStart w:id="50" w:name="_Toc23313"/>
+      <w:bookmarkStart w:id="48" w:name="_Toc102048464"/>
+      <w:bookmarkStart w:id="49" w:name="_Toc23313"/>
+      <w:bookmarkStart w:id="50" w:name="_Toc15535"/>
       <w:bookmarkStart w:id="51" w:name="_Toc7851"/>
       <w:r>
         <w:rPr>
@@ -8510,10 +8601,10 @@
           <w:highlight w:val="none"/>
         </w:rPr>
       </w:pPr>
-      <w:bookmarkStart w:id="52" w:name="_Toc19198"/>
-      <w:bookmarkStart w:id="53" w:name="_Toc600"/>
-      <w:bookmarkStart w:id="54" w:name="_Toc8142"/>
-      <w:bookmarkStart w:id="55" w:name="_Toc102048465"/>
+      <w:bookmarkStart w:id="52" w:name="_Toc102048465"/>
+      <w:bookmarkStart w:id="53" w:name="_Toc8142"/>
+      <w:bookmarkStart w:id="54" w:name="_Toc19198"/>
+      <w:bookmarkStart w:id="55" w:name="_Toc600"/>
       <w:r>
         <w:rPr>
           <w:rFonts w:hint="default" w:ascii="Times New Roman" w:hAnsi="Times New Roman" w:cs="Times New Roman"/>
@@ -8943,10 +9034,10 @@
           <w:highlight w:val="none"/>
         </w:rPr>
       </w:pPr>
-      <w:bookmarkStart w:id="56" w:name="_Toc102048466"/>
+      <w:bookmarkStart w:id="56" w:name="_Toc13020"/>
       <w:bookmarkStart w:id="57" w:name="_Toc14355"/>
       <w:bookmarkStart w:id="58" w:name="_Toc21578"/>
-      <w:bookmarkStart w:id="59" w:name="_Toc13020"/>
+      <w:bookmarkStart w:id="59" w:name="_Toc102048466"/>
       <w:r>
         <w:rPr>
           <w:rFonts w:hint="default" w:ascii="Times New Roman" w:hAnsi="Times New Roman" w:cs="Times New Roman"/>
@@ -9019,10 +9110,10 @@
           <w:highlight w:val="none"/>
         </w:rPr>
       </w:pPr>
-      <w:bookmarkStart w:id="60" w:name="_Toc22248"/>
-      <w:bookmarkStart w:id="61" w:name="_Toc11292"/>
-      <w:bookmarkStart w:id="62" w:name="_Toc14022"/>
-      <w:bookmarkStart w:id="63" w:name="_Toc102048467"/>
+      <w:bookmarkStart w:id="60" w:name="_Toc102048467"/>
+      <w:bookmarkStart w:id="61" w:name="_Toc22248"/>
+      <w:bookmarkStart w:id="62" w:name="_Toc11292"/>
+      <w:bookmarkStart w:id="63" w:name="_Toc14022"/>
       <w:r>
         <w:rPr>
           <w:rFonts w:hint="default" w:ascii="Times New Roman" w:hAnsi="Times New Roman" w:cs="Times New Roman"/>
@@ -9461,11 +9552,11 @@
           <w:highlight w:val="none"/>
         </w:rPr>
       </w:pPr>
-      <w:bookmarkStart w:id="64" w:name="_Toc23765"/>
-      <w:bookmarkStart w:id="65" w:name="_Toc102048468"/>
+      <w:bookmarkStart w:id="64" w:name="_Toc102048468"/>
+      <w:bookmarkStart w:id="65" w:name="_Toc168035627"/>
       <w:bookmarkStart w:id="66" w:name="_Toc3250"/>
       <w:bookmarkStart w:id="67" w:name="_Toc21359"/>
-      <w:bookmarkStart w:id="68" w:name="_Toc168035627"/>
+      <w:bookmarkStart w:id="68" w:name="_Toc23765"/>
       <w:r>
         <w:rPr>
           <w:rFonts w:hint="default" w:ascii="Times New Roman" w:hAnsi="Times New Roman" w:cs="Times New Roman"/>
@@ -9872,8 +9963,8 @@
           <w:highlight w:val="none"/>
         </w:rPr>
       </w:pPr>
-      <w:bookmarkStart w:id="69" w:name="_Toc16052"/>
-      <w:bookmarkStart w:id="70" w:name="_Toc25335"/>
+      <w:bookmarkStart w:id="69" w:name="_Toc25335"/>
+      <w:bookmarkStart w:id="70" w:name="_Toc16052"/>
       <w:bookmarkStart w:id="71" w:name="_Toc10558"/>
       <w:bookmarkStart w:id="72" w:name="_Toc102048469"/>
       <w:r>
@@ -10717,10 +10808,10 @@
           <w:highlight w:val="none"/>
         </w:rPr>
       </w:pPr>
-      <w:bookmarkStart w:id="77" w:name="_Toc6451"/>
-      <w:bookmarkStart w:id="78" w:name="_Toc20827"/>
-      <w:bookmarkStart w:id="79" w:name="_Toc21931"/>
-      <w:bookmarkStart w:id="80" w:name="_Toc102048471"/>
+      <w:bookmarkStart w:id="77" w:name="_Toc102048471"/>
+      <w:bookmarkStart w:id="78" w:name="_Toc21931"/>
+      <w:bookmarkStart w:id="79" w:name="_Toc20827"/>
+      <w:bookmarkStart w:id="80" w:name="_Toc6451"/>
       <w:r>
         <w:rPr>
           <w:rFonts w:hint="default" w:ascii="Times New Roman" w:hAnsi="Times New Roman" w:cs="Times New Roman"/>
@@ -10845,9 +10936,9 @@
         </w:rPr>
       </w:pPr>
       <w:bookmarkStart w:id="81" w:name="_Toc20846"/>
-      <w:bookmarkStart w:id="82" w:name="_Toc30117"/>
-      <w:bookmarkStart w:id="83" w:name="_Toc102048472"/>
-      <w:bookmarkStart w:id="84" w:name="_Toc10479"/>
+      <w:bookmarkStart w:id="82" w:name="_Toc102048472"/>
+      <w:bookmarkStart w:id="83" w:name="_Toc10479"/>
+      <w:bookmarkStart w:id="84" w:name="_Toc30117"/>
       <w:r>
         <w:rPr>
           <w:rFonts w:hint="default" w:ascii="Times New Roman" w:hAnsi="Times New Roman" w:cs="Times New Roman"/>
@@ -11225,9 +11316,9 @@
         </w:rPr>
       </w:pPr>
       <w:bookmarkStart w:id="89" w:name="_Toc102048474"/>
-      <w:bookmarkStart w:id="90" w:name="_Toc6505"/>
+      <w:bookmarkStart w:id="90" w:name="_Toc11652"/>
       <w:bookmarkStart w:id="91" w:name="_Toc24527"/>
-      <w:bookmarkStart w:id="92" w:name="_Toc11652"/>
+      <w:bookmarkStart w:id="92" w:name="_Toc6505"/>
       <w:r>
         <w:rPr>
           <w:rFonts w:hint="default" w:ascii="Times New Roman" w:hAnsi="Times New Roman" w:cs="Times New Roman"/>
@@ -11488,10 +11579,10 @@
           <w:szCs w:val="28"/>
         </w:rPr>
       </w:pPr>
-      <w:bookmarkStart w:id="93" w:name="_Toc29246"/>
-      <w:bookmarkStart w:id="94" w:name="_Toc9472"/>
-      <w:bookmarkStart w:id="95" w:name="_Toc19837"/>
-      <w:bookmarkStart w:id="96" w:name="_Toc102048475"/>
+      <w:bookmarkStart w:id="93" w:name="_Toc19837"/>
+      <w:bookmarkStart w:id="94" w:name="_Toc102048475"/>
+      <w:bookmarkStart w:id="95" w:name="_Toc9472"/>
+      <w:bookmarkStart w:id="96" w:name="_Toc29246"/>
       <w:r>
         <w:rPr>
           <w:rFonts w:hint="default" w:ascii="Times New Roman" w:hAnsi="Times New Roman" w:cs="Times New Roman"/>
@@ -11552,8 +11643,8 @@
           <w:szCs w:val="28"/>
         </w:rPr>
       </w:pPr>
-      <w:bookmarkStart w:id="97" w:name="_Toc102048476"/>
-      <w:bookmarkStart w:id="98" w:name="_Toc14197"/>
+      <w:bookmarkStart w:id="97" w:name="_Toc14197"/>
+      <w:bookmarkStart w:id="98" w:name="_Toc102048476"/>
       <w:bookmarkStart w:id="99" w:name="_Toc14084"/>
       <w:bookmarkStart w:id="100" w:name="_Toc17088"/>
       <w:r>
@@ -11790,8 +11881,8 @@
           <w:szCs w:val="28"/>
         </w:rPr>
       </w:pPr>
-      <w:bookmarkStart w:id="103" w:name="_Toc32613"/>
-      <w:bookmarkStart w:id="104" w:name="_Toc187275980"/>
+      <w:bookmarkStart w:id="103" w:name="_Toc187275980"/>
+      <w:bookmarkStart w:id="104" w:name="_Toc32613"/>
       <w:r>
         <w:rPr>
           <w:rFonts w:hint="default" w:ascii="Times New Roman" w:hAnsi="Times New Roman" w:cs="Times New Roman"/>
@@ -12098,10 +12189,10 @@
           <w:szCs w:val="28"/>
         </w:rPr>
       </w:pPr>
-      <w:bookmarkStart w:id="105" w:name="_Toc9861"/>
-      <w:bookmarkStart w:id="106" w:name="_Toc24713"/>
-      <w:bookmarkStart w:id="107" w:name="_Toc18167"/>
-      <w:bookmarkStart w:id="108" w:name="_Toc102048479"/>
+      <w:bookmarkStart w:id="105" w:name="_Toc24713"/>
+      <w:bookmarkStart w:id="106" w:name="_Toc18167"/>
+      <w:bookmarkStart w:id="107" w:name="_Toc102048479"/>
+      <w:bookmarkStart w:id="108" w:name="_Toc9861"/>
       <w:r>
         <w:rPr>
           <w:rFonts w:hint="default" w:ascii="Times New Roman" w:hAnsi="Times New Roman" w:cs="Times New Roman"/>
@@ -13475,10 +13566,10 @@
           <w:szCs w:val="28"/>
         </w:rPr>
       </w:pPr>
-      <w:bookmarkStart w:id="109" w:name="_Toc24740"/>
-      <w:bookmarkStart w:id="110" w:name="_Toc24341"/>
-      <w:bookmarkStart w:id="111" w:name="_Toc22823"/>
-      <w:bookmarkStart w:id="112" w:name="_Toc102048480"/>
+      <w:bookmarkStart w:id="109" w:name="_Toc22823"/>
+      <w:bookmarkStart w:id="110" w:name="_Toc102048480"/>
+      <w:bookmarkStart w:id="111" w:name="_Toc24740"/>
+      <w:bookmarkStart w:id="112" w:name="_Toc24341"/>
       <w:r>
         <w:rPr>
           <w:rFonts w:hint="default" w:ascii="Times New Roman" w:hAnsi="Times New Roman" w:cs="Times New Roman"/>
@@ -13547,10 +13638,10 @@
           <w:szCs w:val="28"/>
         </w:rPr>
       </w:pPr>
-      <w:bookmarkStart w:id="113" w:name="_Toc102048481"/>
-      <w:bookmarkStart w:id="114" w:name="_Toc21735"/>
-      <w:bookmarkStart w:id="115" w:name="_Toc1497"/>
-      <w:bookmarkStart w:id="116" w:name="_Toc8670"/>
+      <w:bookmarkStart w:id="113" w:name="_Toc21735"/>
+      <w:bookmarkStart w:id="114" w:name="_Toc1497"/>
+      <w:bookmarkStart w:id="115" w:name="_Toc8670"/>
+      <w:bookmarkStart w:id="116" w:name="_Toc102048481"/>
       <w:r>
         <w:rPr>
           <w:rFonts w:hint="default" w:ascii="Times New Roman" w:hAnsi="Times New Roman" w:cs="Times New Roman"/>
@@ -13764,10 +13855,10 @@
           <w:szCs w:val="28"/>
         </w:rPr>
       </w:pPr>
-      <w:bookmarkStart w:id="117" w:name="_Toc32342"/>
-      <w:bookmarkStart w:id="118" w:name="_Toc31748"/>
-      <w:bookmarkStart w:id="119" w:name="_Toc15598"/>
-      <w:bookmarkStart w:id="120" w:name="_Toc102048482"/>
+      <w:bookmarkStart w:id="117" w:name="_Toc31748"/>
+      <w:bookmarkStart w:id="118" w:name="_Toc32342"/>
+      <w:bookmarkStart w:id="119" w:name="_Toc102048482"/>
+      <w:bookmarkStart w:id="120" w:name="_Toc15598"/>
       <w:r>
         <w:rPr>
           <w:rFonts w:hint="default" w:ascii="Times New Roman" w:hAnsi="Times New Roman" w:cs="Times New Roman"/>
@@ -13830,10 +13921,10 @@
           <w:szCs w:val="28"/>
         </w:rPr>
       </w:pPr>
-      <w:bookmarkStart w:id="121" w:name="_Toc31685"/>
-      <w:bookmarkStart w:id="122" w:name="_Toc102048483"/>
-      <w:bookmarkStart w:id="123" w:name="_Toc23638"/>
-      <w:bookmarkStart w:id="124" w:name="_Toc9490"/>
+      <w:bookmarkStart w:id="121" w:name="_Toc9490"/>
+      <w:bookmarkStart w:id="122" w:name="_Toc31685"/>
+      <w:bookmarkStart w:id="123" w:name="_Toc102048483"/>
+      <w:bookmarkStart w:id="124" w:name="_Toc23638"/>
       <w:r>
         <w:rPr>
           <w:rFonts w:hint="default" w:ascii="Times New Roman" w:hAnsi="Times New Roman" w:cs="Times New Roman"/>
@@ -14157,9 +14248,9 @@
         </w:rPr>
       </w:pPr>
       <w:bookmarkStart w:id="129" w:name="_Toc102048485"/>
-      <w:bookmarkStart w:id="130" w:name="_Toc1956"/>
-      <w:bookmarkStart w:id="131" w:name="_Toc26473"/>
-      <w:bookmarkStart w:id="132" w:name="_Toc3898"/>
+      <w:bookmarkStart w:id="130" w:name="_Toc26473"/>
+      <w:bookmarkStart w:id="131" w:name="_Toc3898"/>
+      <w:bookmarkStart w:id="132" w:name="_Toc1956"/>
       <w:r>
         <w:rPr>
           <w:rFonts w:hint="default" w:ascii="Times New Roman" w:hAnsi="Times New Roman" w:cs="Times New Roman"/>
@@ -19437,8 +19528,8 @@
       </w:pPr>
       <w:bookmarkStart w:id="137" w:name="_Toc102048487"/>
       <w:bookmarkStart w:id="138" w:name="_Toc24469"/>
-      <w:bookmarkStart w:id="139" w:name="_Toc15223"/>
-      <w:bookmarkStart w:id="140" w:name="_Toc11156"/>
+      <w:bookmarkStart w:id="139" w:name="_Toc11156"/>
+      <w:bookmarkStart w:id="140" w:name="_Toc15223"/>
       <w:r>
         <w:rPr>
           <w:rFonts w:hint="default" w:ascii="Times New Roman" w:hAnsi="Times New Roman" w:cs="Times New Roman"/>
@@ -21624,10 +21715,10 @@
           <w:szCs w:val="28"/>
         </w:rPr>
       </w:pPr>
-      <w:bookmarkStart w:id="141" w:name="_Toc102048488"/>
-      <w:bookmarkStart w:id="142" w:name="_Toc17310"/>
-      <w:bookmarkStart w:id="143" w:name="_Toc19703"/>
-      <w:bookmarkStart w:id="144" w:name="_Toc21668"/>
+      <w:bookmarkStart w:id="141" w:name="_Toc21668"/>
+      <w:bookmarkStart w:id="142" w:name="_Toc19703"/>
+      <w:bookmarkStart w:id="143" w:name="_Toc102048488"/>
+      <w:bookmarkStart w:id="144" w:name="_Toc17310"/>
       <w:r>
         <w:rPr>
           <w:rFonts w:hint="default" w:ascii="Times New Roman" w:hAnsi="Times New Roman" w:cs="Times New Roman"/>
@@ -21690,10 +21781,10 @@
           <w:szCs w:val="28"/>
         </w:rPr>
       </w:pPr>
-      <w:bookmarkStart w:id="145" w:name="_Toc102048489"/>
-      <w:bookmarkStart w:id="146" w:name="_Toc32150"/>
-      <w:bookmarkStart w:id="147" w:name="_Toc17156"/>
-      <w:bookmarkStart w:id="148" w:name="_Toc12287"/>
+      <w:bookmarkStart w:id="145" w:name="_Toc12287"/>
+      <w:bookmarkStart w:id="146" w:name="_Toc102048489"/>
+      <w:bookmarkStart w:id="147" w:name="_Toc32150"/>
+      <w:bookmarkStart w:id="148" w:name="_Toc17156"/>
       <w:r>
         <w:rPr>
           <w:rFonts w:hint="default" w:ascii="Times New Roman" w:hAnsi="Times New Roman" w:cs="Times New Roman"/>

</xml_diff>